<commit_message>
VPU summary scripts updated
</commit_message>
<xml_diff>
--- a/Docs/WORKFLOW METADATA.docx
+++ b/Docs/WORKFLOW METADATA.docx
@@ -43,40 +43,7 @@
     </w:p>
     <w:p>
       <w:r>
-        <w:t>NHD</w:t>
-      </w:r>
-      <w:r>
-        <w:t>+</w:t>
-      </w:r>
-      <w:r>
-        <w:t xml:space="preserve"> is a suite of geospatial products that are derived from static snapshots of the National Hydrography Dataset (NHD) stream network (1:100,000-scale), Watershed Boundary Dataset (WBD) hydrologic units (12-digit), and National Elevation Dataset (NED) topography (30m) through a sophisticated data integration process. The NHD, WBD and NED are all maintained through USGS National Geospatial Program (NGP) led stewardship programs involving states and federal agencies. The derived components of </w:t>
-      </w:r>
-      <w:proofErr w:type="spellStart"/>
-      <w:r>
-        <w:t>NHDPlus</w:t>
-      </w:r>
-      <w:proofErr w:type="spellEnd"/>
-      <w:r>
-        <w:t xml:space="preserve"> are updated using the latest versions of the NHD, WBD and NED on a periodic basis, as determined by programmatic priorities and resources. For example, the production of </w:t>
-      </w:r>
-      <w:proofErr w:type="spellStart"/>
-      <w:r>
-        <w:t>NHDPlus</w:t>
-      </w:r>
-      <w:proofErr w:type="spellEnd"/>
-      <w:r>
-        <w:t xml:space="preserve"> Version 2 was largely driven by USGS Water Program requirements for improved regional water quality modeling capabilities. USGS Water and the EPA Office of Water worked together to update the NHD in preparation for </w:t>
-      </w:r>
-      <w:proofErr w:type="spellStart"/>
-      <w:r>
-        <w:t>NHDPlus</w:t>
-      </w:r>
-      <w:proofErr w:type="spellEnd"/>
-      <w:r>
-        <w:t xml:space="preserve"> Version 2 and, also, shared the cost for producing it.</w:t>
-      </w:r>
-      <w:r>
-        <w:t xml:space="preserve"> </w:t>
+        <w:t xml:space="preserve">NHD+ is a suite of geospatial products that are derived from static snapshots of the National Hydrography Dataset (NHD) stream network (1:100,000-scale), Watershed Boundary Dataset (WBD) hydrologic units (12-digit), and National Elevation Dataset (NED) topography (30m) through a sophisticated data integration process. The NHD, WBD and NED are all maintained through USGS National Geospatial Program (NGP) led stewardship programs involving states and federal agencies. The derived components of NHDPlus are updated using the latest versions of the NHD, WBD and NED on a periodic basis, as determined by programmatic priorities and resources. For example, the production of NHDPlus Version 2 was largely driven by USGS Water Program requirements for improved regional water quality modeling capabilities. USGS Water and the EPA Office of Water worked together to update the NHD in preparation for NHDPlus Version 2 and, also, shared the cost for producing it. </w:t>
       </w:r>
       <w:r>
         <w:br/>
@@ -279,15 +246,7 @@
       </w:r>
       <w:r>
         <w:lastRenderedPageBreak/>
-        <w:t xml:space="preserve">we created an ArcGIS Enterprise </w:t>
-      </w:r>
-      <w:proofErr w:type="spellStart"/>
-      <w:r>
-        <w:t>GeoDatabase</w:t>
-      </w:r>
-      <w:proofErr w:type="spellEnd"/>
-      <w:r>
-        <w:t xml:space="preserve"> on the server (“NHDPlusV2”</w:t>
+        <w:t>we created an ArcGIS Enterprise GeoDatabase on the server (“NHDPlusV2”</w:t>
       </w:r>
       <w:r>
         <w:t xml:space="preserve">) using Geodatabase administrative tools in ArcGIS desktop. </w:t>
@@ -449,10 +408,7 @@
     </w:p>
     <w:p>
       <w:r>
-        <w:t xml:space="preserve">All spatial datasets maintained their original </w:t>
-      </w:r>
-      <w:r>
-        <w:t xml:space="preserve">coordinate systems. Raster datasets are referenced to the Albers Equal Area (NAD 83) projection. Vector datasets are referenced to the NAD 1983 geographic coordinate system. </w:t>
+        <w:t xml:space="preserve">All spatial datasets maintained their original coordinate systems. Raster datasets are referenced to the Albers Equal Area (NAD 83) projection. Vector datasets are referenced to the NAD 1983 geographic coordinate system. </w:t>
       </w:r>
     </w:p>
     <w:p>
@@ -487,51 +443,44 @@
         </w:rPr>
         <w:t xml:space="preserve">Special case #1: </w:t>
       </w:r>
-      <w:proofErr w:type="spellStart"/>
       <w:r>
         <w:rPr>
           <w:b/>
         </w:rPr>
         <w:t>NHDFlowlines</w:t>
       </w:r>
-      <w:proofErr w:type="spellEnd"/>
     </w:p>
     <w:p>
       <w:r>
-        <w:t xml:space="preserve">The </w:t>
-      </w:r>
-      <w:proofErr w:type="spellStart"/>
-      <w:r>
-        <w:t>NHDFlowlines</w:t>
-      </w:r>
-      <w:proofErr w:type="spellEnd"/>
-      <w:r>
-        <w:t xml:space="preserve"> feature class was handled slightly differently</w:t>
-      </w:r>
-      <w:r>
-        <w:t xml:space="preserve"> to allow a network dataset to be constructed from it. As ArcMap network datasets can only be created within feature datasets, a feature dataset (“</w:t>
-      </w:r>
-      <w:proofErr w:type="spellStart"/>
-      <w:r>
-        <w:t>NHDFlowlines</w:t>
-      </w:r>
-      <w:proofErr w:type="spellEnd"/>
-      <w:r>
-        <w:t xml:space="preserve">”) was created manually in the server geodatabase, using the coordinate system and XY tolerance information of the </w:t>
-      </w:r>
-      <w:proofErr w:type="spellStart"/>
-      <w:r>
-        <w:t>NHDFlowlines</w:t>
-      </w:r>
-      <w:proofErr w:type="spellEnd"/>
-      <w:r>
-        <w:t xml:space="preserve"> feature class as a template. The NHD Flowline dataset for NHD region 03 was then imported into this feature dataset</w:t>
-      </w:r>
-      <w:r>
-        <w:t xml:space="preserve">, and the Flowline datasets from regions 05 and 06 were appended to it. </w:t>
-      </w:r>
-      <w:bookmarkStart w:id="0" w:name="_GoBack"/>
-      <w:bookmarkEnd w:id="0"/>
+        <w:t>The NHDFlowlines feature class was handled slightly differently</w:t>
+      </w:r>
+      <w:r>
+        <w:t xml:space="preserve"> to allow a network dataset to be constructed from it. As ArcMap network datasets can only be created within feature datasets, </w:t>
+      </w:r>
+      <w:r>
+        <w:t>we first manually created a</w:t>
+      </w:r>
+      <w:r>
+        <w:t xml:space="preserve"> feature dataset (“NHDFlowlines”) in the server geodatabase, using the coordinate system and XY tolerance information of the NHDFlowlines feature class as a template. </w:t>
+      </w:r>
+      <w:r>
+        <w:t>We then imported t</w:t>
+      </w:r>
+      <w:r>
+        <w:t>he NHD Flowline dataset for NHD region 03 into this feature dataset</w:t>
+      </w:r>
+      <w:r>
+        <w:t xml:space="preserve"> and </w:t>
+      </w:r>
+      <w:r>
+        <w:t xml:space="preserve">then appended </w:t>
+      </w:r>
+      <w:r>
+        <w:t xml:space="preserve">the Flowline datasets from regions 05 and 06 </w:t>
+      </w:r>
+      <w:r>
+        <w:t>to it (using ArcCatalog’s Load Dataset… function)</w:t>
+      </w:r>
     </w:p>
     <w:p>
       <w:pPr>
@@ -544,7 +493,19 @@
         <w:rPr>
           <w:b/>
         </w:rPr>
-        <w:t xml:space="preserve">Special case #1: </w:t>
+        <w:t>Special case #</w:t>
+      </w:r>
+      <w:r>
+        <w:rPr>
+          <w:b/>
+        </w:rPr>
+        <w:t>2</w:t>
+      </w:r>
+      <w:r>
+        <w:rPr>
+          <w:b/>
+        </w:rPr>
+        <w:t xml:space="preserve">: </w:t>
       </w:r>
       <w:r>
         <w:rPr>
@@ -555,10 +516,215 @@
     </w:p>
     <w:p>
       <w:r>
-        <w:t xml:space="preserve">The tabular data for precipitation, temperature, and runoff are provided both as mean annual averages and as individual monthly averages. Prior to uploading these datasets into the server geodatabase, we combined the annual and monthly means into a single table for each parameter. </w:t>
+        <w:t>The NHD+ provides th</w:t>
+      </w:r>
+      <w:r>
+        <w:t>e tabular data for precipitation, temperature, and runoff as</w:t>
+      </w:r>
+      <w:r>
+        <w:t xml:space="preserve"> both</w:t>
+      </w:r>
+      <w:r>
+        <w:t xml:space="preserve"> mean annual averages and as individual monthly averages. Prior to uploading these datasets into the server geodatabase, we combined the annual and monthly means into a single table for each parameter. </w:t>
+      </w:r>
+      <w:r>
+        <w:t xml:space="preserve">We did this in two steps, with a Python script written </w:t>
+      </w:r>
+      <w:r>
+        <w:t>to execute each one</w:t>
+      </w:r>
+      <w:r>
+        <w:t xml:space="preserve">. </w:t>
       </w:r>
     </w:p>
     <w:p>
+      <w:r>
+        <w:t>The first Python script (“NHD_MergeVPUAttributes.py”) merge</w:t>
+      </w:r>
+      <w:r>
+        <w:t>d</w:t>
+      </w:r>
+      <w:r>
+        <w:t xml:space="preserve"> the individual </w:t>
+      </w:r>
+      <w:r>
+        <w:t xml:space="preserve">parameter </w:t>
+      </w:r>
+      <w:r>
+        <w:t xml:space="preserve">tables for the different NHD+ regions into a single table covering all regions. For example, the mean monthly runoff </w:t>
+      </w:r>
+      <w:r>
+        <w:t>tables</w:t>
+      </w:r>
+      <w:r>
+        <w:t xml:space="preserve"> for the month of January (ROMM01001.txt) for regions 05 and 06 were each appended to </w:t>
+      </w:r>
+      <w:r>
+        <w:t xml:space="preserve">that of region 03. The appended tables were stored in a local file geodatabase as inputs for the second step. </w:t>
+      </w:r>
+      <w:r>
+        <w:rPr>
+          <w:highlight w:val="yellow"/>
+        </w:rPr>
+        <w:t>A list of the tables is shown in in Table 2.</w:t>
+      </w:r>
+      <w:r>
+        <w:t xml:space="preserve"> </w:t>
+      </w:r>
+    </w:p>
+    <w:p>
+      <w:r>
+        <w:t>The second Python script (“NHD_JoinVPUAttributes.py”) join</w:t>
+      </w:r>
+      <w:r>
+        <w:t>ed</w:t>
+      </w:r>
+      <w:r>
+        <w:t xml:space="preserve"> the 12 monthly mean values to the annual mean tables for cumulative total precipitation, cumulative total temperature, incremental precipitation, incremental temperature, and runoff, respectively. Records were joined using the </w:t>
+      </w:r>
+      <w:r>
+        <w:rPr>
+          <w:i/>
+        </w:rPr>
+        <w:t>FeatureID</w:t>
+      </w:r>
+      <w:r>
+        <w:t xml:space="preserve"> attribute, and the value fields were renamed to include the month of record (e.g. “PRECIPVC_01”)</w:t>
+      </w:r>
+      <w:r>
+        <w:t xml:space="preserve">. The result here is a single table for each </w:t>
+      </w:r>
+      <w:r>
+        <w:t>parameter (</w:t>
+      </w:r>
+      <w:r>
+        <w:t>precipitation, temperature, and runoff</w:t>
+      </w:r>
+      <w:r>
+        <w:t>)</w:t>
+      </w:r>
+      <w:r>
+        <w:t xml:space="preserve"> that include both annual and monthly mean values.</w:t>
+      </w:r>
+    </w:p>
+    <w:p>
+      <w:r>
+        <w:t xml:space="preserve">We wrote an additional Python script to calculate </w:t>
+      </w:r>
+      <w:r>
+        <w:t>the minimum and of</w:t>
+      </w:r>
+      <w:r>
+        <w:t xml:space="preserve"> the mon</w:t>
+      </w:r>
+      <w:r>
+        <w:t xml:space="preserve">thly mean values </w:t>
+      </w:r>
+      <w:r>
+        <w:t xml:space="preserve">for each catchment. This script is titles “NHD_CalculateVPUSummaries.py”. </w:t>
+      </w:r>
+    </w:p>
+    <w:p>
+      <w:pPr>
+        <w:spacing w:after="0"/>
+        <w:rPr>
+          <w:b/>
+        </w:rPr>
+      </w:pPr>
+      <w:r>
+        <w:rPr>
+          <w:b/>
+        </w:rPr>
+        <w:lastRenderedPageBreak/>
+        <w:t>Special case #</w:t>
+      </w:r>
+      <w:r>
+        <w:rPr>
+          <w:b/>
+        </w:rPr>
+        <w:t>3</w:t>
+      </w:r>
+      <w:r>
+        <w:rPr>
+          <w:b/>
+        </w:rPr>
+        <w:t xml:space="preserve">: </w:t>
+      </w:r>
+      <w:r>
+        <w:rPr>
+          <w:b/>
+        </w:rPr>
+        <w:t xml:space="preserve">Incremental and </w:t>
+      </w:r>
+      <w:r>
+        <w:rPr>
+          <w:b/>
+        </w:rPr>
+        <w:t>Cumulative</w:t>
+      </w:r>
+      <w:r>
+        <w:rPr>
+          <w:b/>
+        </w:rPr>
+        <w:t xml:space="preserve"> NLCD tables</w:t>
+      </w:r>
+    </w:p>
+    <w:p>
+      <w:r>
+        <w:t xml:space="preserve">The NHD+ also </w:t>
+      </w:r>
+      <w:r>
+        <w:t>provides</w:t>
+      </w:r>
+      <w:r>
+        <w:t xml:space="preserve"> incremental and upstream cumulative area of NLCD land cover classes for each catchment </w:t>
+      </w:r>
+      <w:r>
+        <w:t xml:space="preserve">via its </w:t>
+      </w:r>
+      <w:r>
+        <w:t xml:space="preserve">VPU </w:t>
+      </w:r>
+      <w:r>
+        <w:t>A</w:t>
+      </w:r>
+      <w:r>
+        <w:t xml:space="preserve">ttribute </w:t>
+      </w:r>
+      <w:r>
+        <w:t>Extension (</w:t>
+      </w:r>
+      <w:hyperlink r:id="rId8" w:history="1">
+        <w:r>
+          <w:rPr>
+            <w:rStyle w:val="Hyperlink"/>
+          </w:rPr>
+          <w:t>http://www.horizon-systems.com/NHDPlus/V2NLCD2011.php</w:t>
+        </w:r>
+      </w:hyperlink>
+      <w:r>
+        <w:t>). As in the case with the precipitation, temperature, and runoff tables, we merged NLCD tables for each region into a single table of all regions and uploaded into the ArcGIS Server database. We used the same Python script as above (</w:t>
+      </w:r>
+      <w:r>
+        <w:t xml:space="preserve">(“NHD_MergeVPUAttributes.py”) </w:t>
+      </w:r>
+      <w:r>
+        <w:t xml:space="preserve">to automate this. </w:t>
+      </w:r>
+    </w:p>
+    <w:p>
+      <w:r>
+        <w:t xml:space="preserve">Additionally, however, we also combined several land cover attributes to produce more generalized land cover classes for analysis. </w:t>
+      </w:r>
+      <w:r>
+        <w:rPr>
+          <w:highlight w:val="yellow"/>
+        </w:rPr>
+        <w:t>Table 3 lists the regroupings of the original NLCD land cover classes.</w:t>
+      </w:r>
+      <w:r>
+        <w:t xml:space="preserve"> </w:t>
+      </w:r>
       <w:r>
         <w:br w:type="page"/>
       </w:r>
@@ -697,11 +863,9 @@
               <w:pStyle w:val="EEPTable"/>
               <w:cnfStyle w:val="000000100000" w:firstRow="0" w:lastRow="0" w:firstColumn="0" w:lastColumn="0" w:oddVBand="0" w:evenVBand="0" w:oddHBand="1" w:evenHBand="0" w:firstRowFirstColumn="0" w:firstRowLastColumn="0" w:lastRowFirstColumn="0" w:lastRowLastColumn="0"/>
             </w:pPr>
-            <w:proofErr w:type="spellStart"/>
             <w:r>
               <w:t>elev_cm</w:t>
             </w:r>
-            <w:proofErr w:type="spellEnd"/>
           </w:p>
         </w:tc>
         <w:tc>
@@ -772,6 +936,8 @@
             </w:r>
           </w:p>
         </w:tc>
+        <w:bookmarkStart w:id="0" w:name="_GoBack"/>
+        <w:bookmarkEnd w:id="0"/>
       </w:tr>
       <w:tr>
         <w:trPr>
@@ -808,11 +974,9 @@
               <w:pStyle w:val="EEPTable"/>
               <w:cnfStyle w:val="000000100000" w:firstRow="0" w:lastRow="0" w:firstColumn="0" w:lastColumn="0" w:oddVBand="0" w:evenVBand="0" w:oddHBand="1" w:evenHBand="0" w:firstRowFirstColumn="0" w:firstRowLastColumn="0" w:lastRowFirstColumn="0" w:lastRowLastColumn="0"/>
             </w:pPr>
-            <w:proofErr w:type="spellStart"/>
             <w:r>
               <w:t>fac</w:t>
             </w:r>
-            <w:proofErr w:type="spellEnd"/>
           </w:p>
         </w:tc>
         <w:tc>
@@ -863,11 +1027,9 @@
               <w:pStyle w:val="EEPTable"/>
               <w:cnfStyle w:val="000000000000" w:firstRow="0" w:lastRow="0" w:firstColumn="0" w:lastColumn="0" w:oddVBand="0" w:evenVBand="0" w:oddHBand="0" w:evenHBand="0" w:firstRowFirstColumn="0" w:firstRowLastColumn="0" w:lastRowFirstColumn="0" w:lastRowLastColumn="0"/>
             </w:pPr>
-            <w:proofErr w:type="spellStart"/>
             <w:r>
               <w:t>shdreleif</w:t>
             </w:r>
-            <w:proofErr w:type="spellEnd"/>
           </w:p>
         </w:tc>
         <w:tc>
@@ -921,11 +1083,9 @@
               <w:pStyle w:val="EEPTable"/>
               <w:cnfStyle w:val="000000100000" w:firstRow="0" w:lastRow="0" w:firstColumn="0" w:lastColumn="0" w:oddVBand="0" w:evenVBand="0" w:oddHBand="1" w:evenHBand="0" w:firstRowFirstColumn="0" w:firstRowLastColumn="0" w:lastRowFirstColumn="0" w:lastRowLastColumn="0"/>
             </w:pPr>
-            <w:proofErr w:type="spellStart"/>
             <w:r>
               <w:t>fdr</w:t>
             </w:r>
-            <w:proofErr w:type="spellEnd"/>
           </w:p>
         </w:tc>
         <w:tc>
@@ -976,11 +1136,9 @@
               <w:pStyle w:val="EEPTable"/>
               <w:cnfStyle w:val="000000000000" w:firstRow="0" w:lastRow="0" w:firstColumn="0" w:lastColumn="0" w:oddVBand="0" w:evenVBand="0" w:oddHBand="0" w:evenHBand="0" w:firstRowFirstColumn="0" w:firstRowLastColumn="0" w:lastRowFirstColumn="0" w:lastRowLastColumn="0"/>
             </w:pPr>
-            <w:proofErr w:type="spellStart"/>
             <w:r>
               <w:t>fdrnull</w:t>
             </w:r>
-            <w:proofErr w:type="spellEnd"/>
           </w:p>
         </w:tc>
         <w:tc>
@@ -1034,11 +1192,9 @@
               <w:pStyle w:val="EEPTable"/>
               <w:cnfStyle w:val="000000100000" w:firstRow="0" w:lastRow="0" w:firstColumn="0" w:lastColumn="0" w:oddVBand="0" w:evenVBand="0" w:oddHBand="1" w:evenHBand="0" w:firstRowFirstColumn="0" w:firstRowLastColumn="0" w:lastRowFirstColumn="0" w:lastRowLastColumn="0"/>
             </w:pPr>
-            <w:proofErr w:type="spellStart"/>
             <w:r>
               <w:t>NHDflowline</w:t>
             </w:r>
-            <w:proofErr w:type="spellEnd"/>
           </w:p>
         </w:tc>
         <w:tc>
@@ -1089,11 +1245,9 @@
               <w:pStyle w:val="EEPTable"/>
               <w:cnfStyle w:val="000000000000" w:firstRow="0" w:lastRow="0" w:firstColumn="0" w:lastColumn="0" w:oddVBand="0" w:evenVBand="0" w:oddHBand="0" w:evenHBand="0" w:firstRowFirstColumn="0" w:firstRowLastColumn="0" w:lastRowFirstColumn="0" w:lastRowLastColumn="0"/>
             </w:pPr>
-            <w:proofErr w:type="spellStart"/>
             <w:r>
               <w:t>CatchmentFeatures</w:t>
             </w:r>
-            <w:proofErr w:type="spellEnd"/>
           </w:p>
         </w:tc>
         <w:tc>
@@ -1147,7 +1301,6 @@
               <w:pStyle w:val="EEPTable"/>
               <w:cnfStyle w:val="000000100000" w:firstRow="0" w:lastRow="0" w:firstColumn="0" w:lastColumn="0" w:oddVBand="0" w:evenVBand="0" w:oddHBand="1" w:evenHBand="0" w:firstRowFirstColumn="0" w:firstRowLastColumn="0" w:lastRowFirstColumn="0" w:lastRowLastColumn="0"/>
             </w:pPr>
-            <w:proofErr w:type="spellStart"/>
             <w:r>
               <w:t>W</w:t>
             </w:r>
@@ -1157,7 +1310,6 @@
             <w:r>
               <w:t>_Subwatershed</w:t>
             </w:r>
-            <w:proofErr w:type="spellEnd"/>
           </w:p>
         </w:tc>
         <w:tc>
@@ -1432,11 +1584,9 @@
               <w:pStyle w:val="EEPTable"/>
               <w:cnfStyle w:val="000000000000" w:firstRow="0" w:lastRow="0" w:firstColumn="0" w:lastColumn="0" w:oddVBand="0" w:evenVBand="0" w:oddHBand="0" w:evenHBand="0" w:firstRowFirstColumn="0" w:firstRowLastColumn="0" w:lastRowFirstColumn="0" w:lastRowLastColumn="0"/>
             </w:pPr>
-            <w:proofErr w:type="spellStart"/>
             <w:r>
               <w:t>CumulativeArea</w:t>
             </w:r>
-            <w:proofErr w:type="spellEnd"/>
           </w:p>
         </w:tc>
         <w:tc>
@@ -1453,15 +1603,7 @@
               <w:t>C</w:t>
             </w:r>
             <w:r>
-              <w:t xml:space="preserve">umulative area upstream of an </w:t>
-            </w:r>
-            <w:proofErr w:type="spellStart"/>
-            <w:r>
-              <w:t>NHDFlowline</w:t>
-            </w:r>
-            <w:proofErr w:type="spellEnd"/>
-            <w:r>
-              <w:t xml:space="preserve"> feature</w:t>
+              <w:t>umulative area upstream of an NHDFlowline feature</w:t>
             </w:r>
           </w:p>
         </w:tc>
@@ -1507,7 +1649,6 @@
               <w:pStyle w:val="EEPTable"/>
               <w:cnfStyle w:val="000000100000" w:firstRow="0" w:lastRow="0" w:firstColumn="0" w:lastColumn="0" w:oddVBand="0" w:evenVBand="0" w:oddHBand="1" w:evenHBand="0" w:firstRowFirstColumn="0" w:firstRowLastColumn="0" w:lastRowFirstColumn="0" w:lastRowLastColumn="0"/>
             </w:pPr>
-            <w:proofErr w:type="spellStart"/>
             <w:r>
               <w:t>E</w:t>
             </w:r>
@@ -1520,7 +1661,6 @@
             <w:r>
               <w:t>lope</w:t>
             </w:r>
-            <w:proofErr w:type="spellEnd"/>
           </w:p>
         </w:tc>
         <w:tc>
@@ -1534,15 +1674,7 @@
               <w:cnfStyle w:val="000000100000" w:firstRow="0" w:lastRow="0" w:firstColumn="0" w:lastColumn="0" w:oddVBand="0" w:evenVBand="0" w:oddHBand="1" w:evenHBand="0" w:firstRowFirstColumn="0" w:firstRowLastColumn="0" w:lastRowFirstColumn="0" w:lastRowLastColumn="0"/>
             </w:pPr>
             <w:r>
-              <w:t xml:space="preserve">Elevation and slope derived for </w:t>
-            </w:r>
-            <w:proofErr w:type="spellStart"/>
-            <w:r>
-              <w:t>NHDFlowline</w:t>
-            </w:r>
-            <w:proofErr w:type="spellEnd"/>
-            <w:r>
-              <w:t xml:space="preserve"> features</w:t>
+              <w:t>Elevation and slope derived for NHDFlowline features</w:t>
             </w:r>
           </w:p>
         </w:tc>
@@ -1583,11 +1715,9 @@
               <w:pStyle w:val="EEPTable"/>
               <w:cnfStyle w:val="000000000000" w:firstRow="0" w:lastRow="0" w:firstColumn="0" w:lastColumn="0" w:oddVBand="0" w:evenVBand="0" w:oddHBand="0" w:evenHBand="0" w:firstRowFirstColumn="0" w:firstRowLastColumn="0" w:lastRowFirstColumn="0" w:lastRowLastColumn="0"/>
             </w:pPr>
-            <w:proofErr w:type="spellStart"/>
             <w:r>
               <w:t>PlusFlowlineVAA</w:t>
             </w:r>
-            <w:proofErr w:type="spellEnd"/>
           </w:p>
         </w:tc>
         <w:tc>
@@ -1602,13 +1732,8 @@
             <w:r>
               <w:t xml:space="preserve">NHD+ “Value Added Attributes” for </w:t>
             </w:r>
-            <w:proofErr w:type="spellStart"/>
-            <w:r>
-              <w:t>NHDFlowline</w:t>
-            </w:r>
-            <w:proofErr w:type="spellEnd"/>
-            <w:r>
-              <w:t xml:space="preserve"> feature</w:t>
+            <w:r>
+              <w:t>NHDFlowline feature</w:t>
             </w:r>
             <w:r>
               <w:t xml:space="preserve">s </w:t>
@@ -1764,11 +1889,9 @@
               <w:pStyle w:val="EEPTable"/>
               <w:cnfStyle w:val="000000100000" w:firstRow="0" w:lastRow="0" w:firstColumn="0" w:lastColumn="0" w:oddVBand="0" w:evenVBand="0" w:oddHBand="1" w:evenHBand="0" w:firstRowFirstColumn="0" w:firstRowLastColumn="0" w:lastRowFirstColumn="0" w:lastRowLastColumn="0"/>
             </w:pPr>
-            <w:proofErr w:type="spellStart"/>
             <w:r>
               <w:t>CumTotPrecipMA</w:t>
             </w:r>
-            <w:proofErr w:type="spellEnd"/>
           </w:p>
         </w:tc>
         <w:tc>
@@ -1822,11 +1945,9 @@
               <w:pStyle w:val="EEPTable"/>
               <w:cnfStyle w:val="000000000000" w:firstRow="0" w:lastRow="0" w:firstColumn="0" w:lastColumn="0" w:oddVBand="0" w:evenVBand="0" w:oddHBand="0" w:evenHBand="0" w:firstRowFirstColumn="0" w:firstRowLastColumn="0" w:lastRowFirstColumn="0" w:lastRowLastColumn="0"/>
             </w:pPr>
-            <w:proofErr w:type="spellStart"/>
             <w:r>
               <w:t>CumTotTempMA</w:t>
             </w:r>
-            <w:proofErr w:type="spellEnd"/>
           </w:p>
         </w:tc>
         <w:tc>
@@ -1883,11 +2004,9 @@
               <w:pStyle w:val="EEPTable"/>
               <w:cnfStyle w:val="000000100000" w:firstRow="0" w:lastRow="0" w:firstColumn="0" w:lastColumn="0" w:oddVBand="0" w:evenVBand="0" w:oddHBand="1" w:evenHBand="0" w:firstRowFirstColumn="0" w:firstRowLastColumn="0" w:lastRowFirstColumn="0" w:lastRowLastColumn="0"/>
             </w:pPr>
-            <w:proofErr w:type="spellStart"/>
             <w:r>
               <w:t>IncrPrecipMA</w:t>
             </w:r>
-            <w:proofErr w:type="spellEnd"/>
           </w:p>
         </w:tc>
         <w:tc>
@@ -1941,11 +2060,9 @@
               <w:pStyle w:val="EEPTable"/>
               <w:cnfStyle w:val="000000000000" w:firstRow="0" w:lastRow="0" w:firstColumn="0" w:lastColumn="0" w:oddVBand="0" w:evenVBand="0" w:oddHBand="0" w:evenHBand="0" w:firstRowFirstColumn="0" w:firstRowLastColumn="0" w:lastRowFirstColumn="0" w:lastRowLastColumn="0"/>
             </w:pPr>
-            <w:proofErr w:type="spellStart"/>
             <w:r>
               <w:t>IncrTempMA</w:t>
             </w:r>
-            <w:proofErr w:type="spellEnd"/>
           </w:p>
         </w:tc>
         <w:tc>
@@ -2141,15 +2258,7 @@
               <w:cnfStyle w:val="000000100000" w:firstRow="0" w:lastRow="0" w:firstColumn="0" w:lastColumn="0" w:oddVBand="0" w:evenVBand="0" w:oddHBand="1" w:evenHBand="0" w:firstRowFirstColumn="0" w:firstRowLastColumn="0" w:lastRowFirstColumn="0" w:lastRowLastColumn="0"/>
             </w:pPr>
             <w:r>
-              <w:t xml:space="preserve">Mean annual runoff recorded within each </w:t>
-            </w:r>
-            <w:proofErr w:type="spellStart"/>
-            <w:r>
-              <w:t>NHDFlowline</w:t>
-            </w:r>
-            <w:proofErr w:type="spellEnd"/>
-            <w:r>
-              <w:t xml:space="preserve"> feature</w:t>
+              <w:t>Mean annual runoff recorded within each NHDFlowline feature</w:t>
             </w:r>
           </w:p>
         </w:tc>
@@ -2172,6 +2281,890 @@
       </w:r>
     </w:p>
     <w:p>
+      <w:pPr>
+        <w:rPr>
+          <w:sz w:val="20"/>
+        </w:rPr>
+      </w:pPr>
+      <w:r>
+        <w:rPr>
+          <w:b/>
+          <w:sz w:val="20"/>
+        </w:rPr>
+        <w:t>Table 3.</w:t>
+      </w:r>
+      <w:r>
+        <w:rPr>
+          <w:sz w:val="20"/>
+        </w:rPr>
+        <w:t xml:space="preserve"> Reclassification of NLCD classes into more generalized land cover classes</w:t>
+      </w:r>
+    </w:p>
+    <w:tbl>
+      <w:tblPr>
+        <w:tblStyle w:val="TableGrid"/>
+        <w:tblW w:w="0" w:type="auto"/>
+        <w:tblLook w:val="04A0" w:firstRow="1" w:lastRow="0" w:firstColumn="1" w:lastColumn="0" w:noHBand="0" w:noVBand="1"/>
+      </w:tblPr>
+      <w:tblGrid>
+        <w:gridCol w:w="3279"/>
+        <w:gridCol w:w="3279"/>
+      </w:tblGrid>
+      <w:tr>
+        <w:tc>
+          <w:tcPr>
+            <w:tcW w:w="3279" w:type="dxa"/>
+          </w:tcPr>
+          <w:p>
+            <w:pPr>
+              <w:rPr>
+                <w:b/>
+                <w:sz w:val="20"/>
+              </w:rPr>
+            </w:pPr>
+            <w:r>
+              <w:rPr>
+                <w:b/>
+                <w:sz w:val="20"/>
+              </w:rPr>
+              <w:t>Original class</w:t>
+            </w:r>
+          </w:p>
+        </w:tc>
+        <w:tc>
+          <w:tcPr>
+            <w:tcW w:w="3279" w:type="dxa"/>
+          </w:tcPr>
+          <w:p>
+            <w:pPr>
+              <w:rPr>
+                <w:b/>
+                <w:sz w:val="20"/>
+              </w:rPr>
+            </w:pPr>
+            <w:r>
+              <w:rPr>
+                <w:b/>
+                <w:sz w:val="20"/>
+              </w:rPr>
+              <w:t>Generalized class</w:t>
+            </w:r>
+          </w:p>
+        </w:tc>
+      </w:tr>
+      <w:tr>
+        <w:tc>
+          <w:tcPr>
+            <w:tcW w:w="3279" w:type="dxa"/>
+          </w:tcPr>
+          <w:p>
+            <w:pPr>
+              <w:rPr>
+                <w:sz w:val="20"/>
+              </w:rPr>
+            </w:pPr>
+            <w:r>
+              <w:rPr>
+                <w:sz w:val="20"/>
+              </w:rPr>
+              <w:t>11 – Open water</w:t>
+            </w:r>
+          </w:p>
+        </w:tc>
+        <w:tc>
+          <w:tcPr>
+            <w:tcW w:w="3279" w:type="dxa"/>
+          </w:tcPr>
+          <w:p>
+            <w:pPr>
+              <w:rPr>
+                <w:sz w:val="20"/>
+              </w:rPr>
+            </w:pPr>
+            <w:r>
+              <w:rPr>
+                <w:sz w:val="20"/>
+              </w:rPr>
+              <w:t>11 – Open Water</w:t>
+            </w:r>
+          </w:p>
+        </w:tc>
+      </w:tr>
+      <w:tr>
+        <w:tc>
+          <w:tcPr>
+            <w:tcW w:w="3279" w:type="dxa"/>
+          </w:tcPr>
+          <w:p>
+            <w:pPr>
+              <w:rPr>
+                <w:sz w:val="20"/>
+              </w:rPr>
+            </w:pPr>
+            <w:r>
+              <w:rPr>
+                <w:sz w:val="20"/>
+              </w:rPr>
+              <w:t>12 – Perennial Ice/Snow</w:t>
+            </w:r>
+          </w:p>
+        </w:tc>
+        <w:tc>
+          <w:tcPr>
+            <w:tcW w:w="3279" w:type="dxa"/>
+          </w:tcPr>
+          <w:p>
+            <w:pPr>
+              <w:rPr>
+                <w:i/>
+                <w:color w:val="FF0000"/>
+                <w:sz w:val="20"/>
+              </w:rPr>
+            </w:pPr>
+            <w:r>
+              <w:rPr>
+                <w:i/>
+                <w:color w:val="FF0000"/>
+                <w:sz w:val="20"/>
+              </w:rPr>
+              <w:t>- Omitted -</w:t>
+            </w:r>
+          </w:p>
+        </w:tc>
+      </w:tr>
+      <w:tr>
+        <w:tc>
+          <w:tcPr>
+            <w:tcW w:w="3279" w:type="dxa"/>
+          </w:tcPr>
+          <w:p>
+            <w:pPr>
+              <w:rPr>
+                <w:sz w:val="20"/>
+              </w:rPr>
+            </w:pPr>
+            <w:r>
+              <w:rPr>
+                <w:sz w:val="20"/>
+              </w:rPr>
+              <w:t>21</w:t>
+            </w:r>
+            <w:r>
+              <w:rPr>
+                <w:sz w:val="20"/>
+              </w:rPr>
+              <w:t xml:space="preserve"> – </w:t>
+            </w:r>
+            <w:r>
+              <w:rPr>
+                <w:sz w:val="20"/>
+              </w:rPr>
+              <w:t>Developed, Open Space</w:t>
+            </w:r>
+          </w:p>
+        </w:tc>
+        <w:tc>
+          <w:tcPr>
+            <w:tcW w:w="3279" w:type="dxa"/>
+          </w:tcPr>
+          <w:p>
+            <w:pPr>
+              <w:rPr>
+                <w:sz w:val="20"/>
+              </w:rPr>
+            </w:pPr>
+            <w:r>
+              <w:rPr>
+                <w:sz w:val="20"/>
+              </w:rPr>
+              <w:t xml:space="preserve">21 – </w:t>
+            </w:r>
+            <w:r>
+              <w:rPr>
+                <w:sz w:val="20"/>
+              </w:rPr>
+              <w:t>Developed, Open Space</w:t>
+            </w:r>
+          </w:p>
+        </w:tc>
+      </w:tr>
+      <w:tr>
+        <w:tc>
+          <w:tcPr>
+            <w:tcW w:w="3279" w:type="dxa"/>
+          </w:tcPr>
+          <w:p>
+            <w:pPr>
+              <w:rPr>
+                <w:sz w:val="20"/>
+              </w:rPr>
+            </w:pPr>
+            <w:r>
+              <w:rPr>
+                <w:sz w:val="20"/>
+              </w:rPr>
+              <w:t>22 – Developed, Low intensity</w:t>
+            </w:r>
+          </w:p>
+        </w:tc>
+        <w:tc>
+          <w:tcPr>
+            <w:tcW w:w="3279" w:type="dxa"/>
+          </w:tcPr>
+          <w:p>
+            <w:pPr>
+              <w:rPr>
+                <w:sz w:val="20"/>
+              </w:rPr>
+            </w:pPr>
+            <w:r>
+              <w:rPr>
+                <w:sz w:val="20"/>
+              </w:rPr>
+              <w:t>20 - Developed</w:t>
+            </w:r>
+          </w:p>
+        </w:tc>
+      </w:tr>
+      <w:tr>
+        <w:tc>
+          <w:tcPr>
+            <w:tcW w:w="3279" w:type="dxa"/>
+          </w:tcPr>
+          <w:p>
+            <w:pPr>
+              <w:rPr>
+                <w:sz w:val="20"/>
+              </w:rPr>
+            </w:pPr>
+            <w:r>
+              <w:rPr>
+                <w:sz w:val="20"/>
+              </w:rPr>
+              <w:t>23 – Developed, Medium Intensity</w:t>
+            </w:r>
+          </w:p>
+        </w:tc>
+        <w:tc>
+          <w:tcPr>
+            <w:tcW w:w="3279" w:type="dxa"/>
+          </w:tcPr>
+          <w:p>
+            <w:pPr>
+              <w:rPr>
+                <w:sz w:val="20"/>
+              </w:rPr>
+            </w:pPr>
+            <w:r>
+              <w:rPr>
+                <w:sz w:val="20"/>
+              </w:rPr>
+              <w:t>20 - Developed</w:t>
+            </w:r>
+          </w:p>
+        </w:tc>
+      </w:tr>
+      <w:tr>
+        <w:tc>
+          <w:tcPr>
+            <w:tcW w:w="3279" w:type="dxa"/>
+          </w:tcPr>
+          <w:p>
+            <w:pPr>
+              <w:rPr>
+                <w:sz w:val="20"/>
+              </w:rPr>
+            </w:pPr>
+            <w:r>
+              <w:rPr>
+                <w:sz w:val="20"/>
+              </w:rPr>
+              <w:t>24 – Developed, High intensity</w:t>
+            </w:r>
+          </w:p>
+        </w:tc>
+        <w:tc>
+          <w:tcPr>
+            <w:tcW w:w="3279" w:type="dxa"/>
+          </w:tcPr>
+          <w:p>
+            <w:pPr>
+              <w:rPr>
+                <w:sz w:val="20"/>
+              </w:rPr>
+            </w:pPr>
+            <w:r>
+              <w:rPr>
+                <w:sz w:val="20"/>
+              </w:rPr>
+              <w:t>20 - Developed</w:t>
+            </w:r>
+          </w:p>
+        </w:tc>
+      </w:tr>
+      <w:tr>
+        <w:tc>
+          <w:tcPr>
+            <w:tcW w:w="3279" w:type="dxa"/>
+          </w:tcPr>
+          <w:p>
+            <w:pPr>
+              <w:rPr>
+                <w:sz w:val="20"/>
+              </w:rPr>
+            </w:pPr>
+            <w:r>
+              <w:rPr>
+                <w:sz w:val="20"/>
+              </w:rPr>
+              <w:t>31</w:t>
+            </w:r>
+            <w:r>
+              <w:rPr>
+                <w:sz w:val="20"/>
+              </w:rPr>
+              <w:t xml:space="preserve"> – </w:t>
+            </w:r>
+            <w:r>
+              <w:rPr>
+                <w:sz w:val="20"/>
+              </w:rPr>
+              <w:t>Barren</w:t>
+            </w:r>
+          </w:p>
+        </w:tc>
+        <w:tc>
+          <w:tcPr>
+            <w:tcW w:w="3279" w:type="dxa"/>
+          </w:tcPr>
+          <w:p>
+            <w:pPr>
+              <w:rPr>
+                <w:sz w:val="20"/>
+              </w:rPr>
+            </w:pPr>
+            <w:r>
+              <w:rPr>
+                <w:sz w:val="20"/>
+              </w:rPr>
+              <w:t>31 – Barren</w:t>
+            </w:r>
+          </w:p>
+        </w:tc>
+      </w:tr>
+      <w:tr>
+        <w:tc>
+          <w:tcPr>
+            <w:tcW w:w="3279" w:type="dxa"/>
+          </w:tcPr>
+          <w:p>
+            <w:pPr>
+              <w:rPr>
+                <w:sz w:val="20"/>
+              </w:rPr>
+            </w:pPr>
+            <w:r>
+              <w:rPr>
+                <w:sz w:val="20"/>
+              </w:rPr>
+              <w:t>41 – Deciduous forest</w:t>
+            </w:r>
+          </w:p>
+        </w:tc>
+        <w:tc>
+          <w:tcPr>
+            <w:tcW w:w="3279" w:type="dxa"/>
+          </w:tcPr>
+          <w:p>
+            <w:pPr>
+              <w:rPr>
+                <w:sz w:val="20"/>
+              </w:rPr>
+            </w:pPr>
+            <w:r>
+              <w:rPr>
+                <w:sz w:val="20"/>
+              </w:rPr>
+              <w:t>41 – Deciduous forest</w:t>
+            </w:r>
+          </w:p>
+        </w:tc>
+      </w:tr>
+      <w:tr>
+        <w:tc>
+          <w:tcPr>
+            <w:tcW w:w="3279" w:type="dxa"/>
+          </w:tcPr>
+          <w:p>
+            <w:pPr>
+              <w:rPr>
+                <w:sz w:val="20"/>
+              </w:rPr>
+            </w:pPr>
+            <w:r>
+              <w:rPr>
+                <w:sz w:val="20"/>
+              </w:rPr>
+              <w:t>42 – Evergreen forest</w:t>
+            </w:r>
+          </w:p>
+        </w:tc>
+        <w:tc>
+          <w:tcPr>
+            <w:tcW w:w="3279" w:type="dxa"/>
+          </w:tcPr>
+          <w:p>
+            <w:pPr>
+              <w:rPr>
+                <w:sz w:val="20"/>
+              </w:rPr>
+            </w:pPr>
+            <w:r>
+              <w:rPr>
+                <w:sz w:val="20"/>
+              </w:rPr>
+              <w:t>42 – Evergreen forest</w:t>
+            </w:r>
+          </w:p>
+        </w:tc>
+      </w:tr>
+      <w:tr>
+        <w:tc>
+          <w:tcPr>
+            <w:tcW w:w="3279" w:type="dxa"/>
+          </w:tcPr>
+          <w:p>
+            <w:pPr>
+              <w:rPr>
+                <w:sz w:val="20"/>
+              </w:rPr>
+            </w:pPr>
+            <w:r>
+              <w:rPr>
+                <w:sz w:val="20"/>
+              </w:rPr>
+              <w:t>43 – Mixed forest</w:t>
+            </w:r>
+          </w:p>
+        </w:tc>
+        <w:tc>
+          <w:tcPr>
+            <w:tcW w:w="3279" w:type="dxa"/>
+          </w:tcPr>
+          <w:p>
+            <w:pPr>
+              <w:rPr>
+                <w:sz w:val="20"/>
+              </w:rPr>
+            </w:pPr>
+            <w:r>
+              <w:rPr>
+                <w:sz w:val="20"/>
+              </w:rPr>
+              <w:t>43 – Mixed forest</w:t>
+            </w:r>
+          </w:p>
+        </w:tc>
+      </w:tr>
+      <w:tr>
+        <w:tc>
+          <w:tcPr>
+            <w:tcW w:w="3279" w:type="dxa"/>
+          </w:tcPr>
+          <w:p>
+            <w:pPr>
+              <w:rPr>
+                <w:sz w:val="20"/>
+              </w:rPr>
+            </w:pPr>
+            <w:r>
+              <w:rPr>
+                <w:sz w:val="20"/>
+              </w:rPr>
+              <w:t>51 – Dwarf shrub</w:t>
+            </w:r>
+          </w:p>
+        </w:tc>
+        <w:tc>
+          <w:tcPr>
+            <w:tcW w:w="3279" w:type="dxa"/>
+          </w:tcPr>
+          <w:p>
+            <w:pPr>
+              <w:rPr>
+                <w:i/>
+                <w:color w:val="FF0000"/>
+                <w:sz w:val="20"/>
+              </w:rPr>
+            </w:pPr>
+            <w:r>
+              <w:rPr>
+                <w:i/>
+                <w:color w:val="FF0000"/>
+                <w:sz w:val="20"/>
+              </w:rPr>
+              <w:t>- Omitted -</w:t>
+            </w:r>
+          </w:p>
+        </w:tc>
+      </w:tr>
+      <w:tr>
+        <w:tc>
+          <w:tcPr>
+            <w:tcW w:w="3279" w:type="dxa"/>
+          </w:tcPr>
+          <w:p>
+            <w:pPr>
+              <w:rPr>
+                <w:sz w:val="20"/>
+              </w:rPr>
+            </w:pPr>
+            <w:r>
+              <w:rPr>
+                <w:sz w:val="20"/>
+              </w:rPr>
+              <w:t>52 – Scrub shrub</w:t>
+            </w:r>
+          </w:p>
+        </w:tc>
+        <w:tc>
+          <w:tcPr>
+            <w:tcW w:w="3279" w:type="dxa"/>
+          </w:tcPr>
+          <w:p>
+            <w:pPr>
+              <w:rPr>
+                <w:sz w:val="20"/>
+              </w:rPr>
+            </w:pPr>
+            <w:r>
+              <w:rPr>
+                <w:sz w:val="20"/>
+              </w:rPr>
+              <w:t>50 – Shrub</w:t>
+            </w:r>
+          </w:p>
+        </w:tc>
+      </w:tr>
+      <w:tr>
+        <w:tc>
+          <w:tcPr>
+            <w:tcW w:w="3279" w:type="dxa"/>
+          </w:tcPr>
+          <w:p>
+            <w:pPr>
+              <w:rPr>
+                <w:sz w:val="20"/>
+              </w:rPr>
+            </w:pPr>
+            <w:r>
+              <w:rPr>
+                <w:sz w:val="20"/>
+              </w:rPr>
+              <w:t>71 – Grassland/herbaceous</w:t>
+            </w:r>
+          </w:p>
+        </w:tc>
+        <w:tc>
+          <w:tcPr>
+            <w:tcW w:w="3279" w:type="dxa"/>
+          </w:tcPr>
+          <w:p>
+            <w:pPr>
+              <w:rPr>
+                <w:sz w:val="20"/>
+              </w:rPr>
+            </w:pPr>
+            <w:r>
+              <w:rPr>
+                <w:sz w:val="20"/>
+              </w:rPr>
+              <w:t>71 – Grassland/herbaceous</w:t>
+            </w:r>
+          </w:p>
+        </w:tc>
+      </w:tr>
+      <w:tr>
+        <w:tc>
+          <w:tcPr>
+            <w:tcW w:w="3279" w:type="dxa"/>
+          </w:tcPr>
+          <w:p>
+            <w:pPr>
+              <w:rPr>
+                <w:sz w:val="20"/>
+              </w:rPr>
+            </w:pPr>
+            <w:r>
+              <w:rPr>
+                <w:sz w:val="20"/>
+              </w:rPr>
+              <w:t>72 – Sedge/herbaceous</w:t>
+            </w:r>
+          </w:p>
+        </w:tc>
+        <w:tc>
+          <w:tcPr>
+            <w:tcW w:w="3279" w:type="dxa"/>
+          </w:tcPr>
+          <w:p>
+            <w:pPr>
+              <w:rPr>
+                <w:i/>
+                <w:color w:val="FF0000"/>
+                <w:sz w:val="20"/>
+              </w:rPr>
+            </w:pPr>
+            <w:r>
+              <w:rPr>
+                <w:i/>
+                <w:color w:val="FF0000"/>
+                <w:sz w:val="20"/>
+              </w:rPr>
+              <w:t>- Omitted -</w:t>
+            </w:r>
+          </w:p>
+        </w:tc>
+      </w:tr>
+      <w:tr>
+        <w:tc>
+          <w:tcPr>
+            <w:tcW w:w="3279" w:type="dxa"/>
+          </w:tcPr>
+          <w:p>
+            <w:pPr>
+              <w:rPr>
+                <w:sz w:val="20"/>
+              </w:rPr>
+            </w:pPr>
+            <w:r>
+              <w:rPr>
+                <w:sz w:val="20"/>
+              </w:rPr>
+              <w:t>73 – Lichens</w:t>
+            </w:r>
+          </w:p>
+        </w:tc>
+        <w:tc>
+          <w:tcPr>
+            <w:tcW w:w="3279" w:type="dxa"/>
+          </w:tcPr>
+          <w:p>
+            <w:pPr>
+              <w:rPr>
+                <w:i/>
+                <w:color w:val="FF0000"/>
+                <w:sz w:val="20"/>
+              </w:rPr>
+            </w:pPr>
+            <w:r>
+              <w:rPr>
+                <w:i/>
+                <w:color w:val="FF0000"/>
+                <w:sz w:val="20"/>
+              </w:rPr>
+              <w:t>- Omitted -</w:t>
+            </w:r>
+          </w:p>
+        </w:tc>
+      </w:tr>
+      <w:tr>
+        <w:tc>
+          <w:tcPr>
+            <w:tcW w:w="3279" w:type="dxa"/>
+          </w:tcPr>
+          <w:p>
+            <w:pPr>
+              <w:rPr>
+                <w:sz w:val="20"/>
+              </w:rPr>
+            </w:pPr>
+            <w:r>
+              <w:rPr>
+                <w:sz w:val="20"/>
+              </w:rPr>
+              <w:t>74 – Moss</w:t>
+            </w:r>
+          </w:p>
+        </w:tc>
+        <w:tc>
+          <w:tcPr>
+            <w:tcW w:w="3279" w:type="dxa"/>
+          </w:tcPr>
+          <w:p>
+            <w:pPr>
+              <w:rPr>
+                <w:i/>
+                <w:color w:val="FF0000"/>
+                <w:sz w:val="20"/>
+              </w:rPr>
+            </w:pPr>
+            <w:r>
+              <w:rPr>
+                <w:i/>
+                <w:color w:val="FF0000"/>
+                <w:sz w:val="20"/>
+              </w:rPr>
+              <w:t>- Omitted -</w:t>
+            </w:r>
+          </w:p>
+        </w:tc>
+      </w:tr>
+      <w:tr>
+        <w:tc>
+          <w:tcPr>
+            <w:tcW w:w="3279" w:type="dxa"/>
+          </w:tcPr>
+          <w:p>
+            <w:pPr>
+              <w:rPr>
+                <w:sz w:val="20"/>
+              </w:rPr>
+            </w:pPr>
+            <w:r>
+              <w:rPr>
+                <w:sz w:val="20"/>
+              </w:rPr>
+              <w:t>81 – Pasture/hay</w:t>
+            </w:r>
+          </w:p>
+        </w:tc>
+        <w:tc>
+          <w:tcPr>
+            <w:tcW w:w="3279" w:type="dxa"/>
+          </w:tcPr>
+          <w:p>
+            <w:pPr>
+              <w:rPr>
+                <w:sz w:val="20"/>
+              </w:rPr>
+            </w:pPr>
+            <w:r>
+              <w:rPr>
+                <w:sz w:val="20"/>
+              </w:rPr>
+              <w:t>81 – Pasture/hay</w:t>
+            </w:r>
+          </w:p>
+        </w:tc>
+      </w:tr>
+      <w:tr>
+        <w:tc>
+          <w:tcPr>
+            <w:tcW w:w="3279" w:type="dxa"/>
+          </w:tcPr>
+          <w:p>
+            <w:pPr>
+              <w:rPr>
+                <w:sz w:val="20"/>
+              </w:rPr>
+            </w:pPr>
+            <w:r>
+              <w:rPr>
+                <w:sz w:val="20"/>
+              </w:rPr>
+              <w:t>82 – Cultivated crops</w:t>
+            </w:r>
+          </w:p>
+        </w:tc>
+        <w:tc>
+          <w:tcPr>
+            <w:tcW w:w="3279" w:type="dxa"/>
+          </w:tcPr>
+          <w:p>
+            <w:pPr>
+              <w:rPr>
+                <w:sz w:val="20"/>
+              </w:rPr>
+            </w:pPr>
+            <w:r>
+              <w:rPr>
+                <w:sz w:val="20"/>
+              </w:rPr>
+              <w:t>82 – Cultivated crops</w:t>
+            </w:r>
+          </w:p>
+        </w:tc>
+      </w:tr>
+      <w:tr>
+        <w:tc>
+          <w:tcPr>
+            <w:tcW w:w="3279" w:type="dxa"/>
+          </w:tcPr>
+          <w:p>
+            <w:pPr>
+              <w:rPr>
+                <w:sz w:val="20"/>
+              </w:rPr>
+            </w:pPr>
+            <w:r>
+              <w:rPr>
+                <w:sz w:val="20"/>
+              </w:rPr>
+              <w:lastRenderedPageBreak/>
+              <w:t>90 – Woody wetlands</w:t>
+            </w:r>
+          </w:p>
+        </w:tc>
+        <w:tc>
+          <w:tcPr>
+            <w:tcW w:w="3279" w:type="dxa"/>
+          </w:tcPr>
+          <w:p>
+            <w:pPr>
+              <w:rPr>
+                <w:sz w:val="20"/>
+              </w:rPr>
+            </w:pPr>
+            <w:r>
+              <w:rPr>
+                <w:sz w:val="20"/>
+              </w:rPr>
+              <w:t>90 – Woody wetlands</w:t>
+            </w:r>
+          </w:p>
+        </w:tc>
+      </w:tr>
+      <w:tr>
+        <w:tc>
+          <w:tcPr>
+            <w:tcW w:w="3279" w:type="dxa"/>
+          </w:tcPr>
+          <w:p>
+            <w:pPr>
+              <w:rPr>
+                <w:sz w:val="20"/>
+              </w:rPr>
+            </w:pPr>
+            <w:r>
+              <w:rPr>
+                <w:sz w:val="20"/>
+              </w:rPr>
+              <w:t>91 – Emergent herbaceous wetlands</w:t>
+            </w:r>
+          </w:p>
+        </w:tc>
+        <w:tc>
+          <w:tcPr>
+            <w:tcW w:w="3279" w:type="dxa"/>
+          </w:tcPr>
+          <w:p>
+            <w:pPr>
+              <w:rPr>
+                <w:sz w:val="20"/>
+              </w:rPr>
+            </w:pPr>
+            <w:r>
+              <w:rPr>
+                <w:sz w:val="20"/>
+              </w:rPr>
+              <w:t>91 – Emergent herbaceous wetlands</w:t>
+            </w:r>
+          </w:p>
+        </w:tc>
+      </w:tr>
+    </w:tbl>
+    <w:p>
       <w:r>
         <w:br w:type="page"/>
       </w:r>
@@ -2204,7 +3197,7 @@
           <w:noProof/>
         </w:rPr>
         <w:drawing>
-          <wp:inline distT="0" distB="0" distL="0" distR="0" wp14:anchorId="3EEF200D" wp14:editId="4B38DB26">
+          <wp:inline distT="0" distB="0" distL="0" distR="0" wp14:anchorId="28E88E97" wp14:editId="7CB30886">
             <wp:extent cx="1962150" cy="4200525"/>
             <wp:effectExtent l="0" t="0" r="0" b="9525"/>
             <wp:docPr id="1" name="Picture 1"/>
@@ -2219,7 +3212,7 @@
                     <pic:cNvPicPr/>
                   </pic:nvPicPr>
                   <pic:blipFill>
-                    <a:blip r:embed="rId8"/>
+                    <a:blip r:embed="rId9"/>
                     <a:stretch>
                       <a:fillRect/>
                     </a:stretch>
@@ -4775,6 +5768,123 @@
       <w:szCs w:val="28"/>
     </w:rPr>
   </w:style>
+  <w:style w:type="table" w:styleId="TableGrid">
+    <w:name w:val="Table Grid"/>
+    <w:basedOn w:val="TableNormal"/>
+    <w:uiPriority w:val="39"/>
+    <w:rsid w:val="00494E42"/>
+    <w:pPr>
+      <w:spacing w:after="0" w:line="240" w:lineRule="auto"/>
+    </w:pPr>
+    <w:tblPr>
+      <w:tblBorders>
+        <w:top w:val="single" w:sz="4" w:space="0" w:color="auto"/>
+        <w:left w:val="single" w:sz="4" w:space="0" w:color="auto"/>
+        <w:bottom w:val="single" w:sz="4" w:space="0" w:color="auto"/>
+        <w:right w:val="single" w:sz="4" w:space="0" w:color="auto"/>
+        <w:insideH w:val="single" w:sz="4" w:space="0" w:color="auto"/>
+        <w:insideV w:val="single" w:sz="4" w:space="0" w:color="auto"/>
+      </w:tblBorders>
+    </w:tblPr>
+  </w:style>
+  <w:style w:type="character" w:styleId="CommentReference">
+    <w:name w:val="annotation reference"/>
+    <w:basedOn w:val="DefaultParagraphFont"/>
+    <w:uiPriority w:val="99"/>
+    <w:semiHidden/>
+    <w:unhideWhenUsed/>
+    <w:rsid w:val="00201513"/>
+    <w:rPr>
+      <w:sz w:val="16"/>
+      <w:szCs w:val="16"/>
+    </w:rPr>
+  </w:style>
+  <w:style w:type="paragraph" w:styleId="CommentText">
+    <w:name w:val="annotation text"/>
+    <w:basedOn w:val="Normal"/>
+    <w:link w:val="CommentTextChar"/>
+    <w:uiPriority w:val="99"/>
+    <w:semiHidden/>
+    <w:unhideWhenUsed/>
+    <w:rsid w:val="00201513"/>
+    <w:pPr>
+      <w:spacing w:line="240" w:lineRule="auto"/>
+    </w:pPr>
+    <w:rPr>
+      <w:sz w:val="20"/>
+      <w:szCs w:val="20"/>
+    </w:rPr>
+  </w:style>
+  <w:style w:type="character" w:customStyle="1" w:styleId="CommentTextChar">
+    <w:name w:val="Comment Text Char"/>
+    <w:basedOn w:val="DefaultParagraphFont"/>
+    <w:link w:val="CommentText"/>
+    <w:uiPriority w:val="99"/>
+    <w:semiHidden/>
+    <w:rsid w:val="00201513"/>
+    <w:rPr>
+      <w:sz w:val="20"/>
+      <w:szCs w:val="20"/>
+    </w:rPr>
+  </w:style>
+  <w:style w:type="paragraph" w:styleId="CommentSubject">
+    <w:name w:val="annotation subject"/>
+    <w:basedOn w:val="CommentText"/>
+    <w:next w:val="CommentText"/>
+    <w:link w:val="CommentSubjectChar"/>
+    <w:uiPriority w:val="99"/>
+    <w:semiHidden/>
+    <w:unhideWhenUsed/>
+    <w:rsid w:val="00201513"/>
+    <w:rPr>
+      <w:b/>
+      <w:bCs/>
+    </w:rPr>
+  </w:style>
+  <w:style w:type="character" w:customStyle="1" w:styleId="CommentSubjectChar">
+    <w:name w:val="Comment Subject Char"/>
+    <w:basedOn w:val="CommentTextChar"/>
+    <w:link w:val="CommentSubject"/>
+    <w:uiPriority w:val="99"/>
+    <w:semiHidden/>
+    <w:rsid w:val="00201513"/>
+    <w:rPr>
+      <w:b/>
+      <w:bCs/>
+      <w:sz w:val="20"/>
+      <w:szCs w:val="20"/>
+    </w:rPr>
+  </w:style>
+  <w:style w:type="paragraph" w:styleId="BalloonText">
+    <w:name w:val="Balloon Text"/>
+    <w:basedOn w:val="Normal"/>
+    <w:link w:val="BalloonTextChar"/>
+    <w:uiPriority w:val="99"/>
+    <w:semiHidden/>
+    <w:unhideWhenUsed/>
+    <w:rsid w:val="00201513"/>
+    <w:pPr>
+      <w:spacing w:after="0" w:line="240" w:lineRule="auto"/>
+    </w:pPr>
+    <w:rPr>
+      <w:rFonts w:ascii="Segoe UI" w:hAnsi="Segoe UI" w:cs="Segoe UI"/>
+      <w:sz w:val="18"/>
+      <w:szCs w:val="18"/>
+    </w:rPr>
+  </w:style>
+  <w:style w:type="character" w:customStyle="1" w:styleId="BalloonTextChar">
+    <w:name w:val="Balloon Text Char"/>
+    <w:basedOn w:val="DefaultParagraphFont"/>
+    <w:link w:val="BalloonText"/>
+    <w:uiPriority w:val="99"/>
+    <w:semiHidden/>
+    <w:rsid w:val="00201513"/>
+    <w:rPr>
+      <w:rFonts w:ascii="Segoe UI" w:hAnsi="Segoe UI" w:cs="Segoe UI"/>
+      <w:sz w:val="18"/>
+      <w:szCs w:val="18"/>
+    </w:rPr>
+  </w:style>
 </w:styles>
 </file>
 

</xml_diff>

<commit_message>
Style changes to 1st draft
</commit_message>
<xml_diff>
--- a/Docs/WORKFLOW METADATA.docx
+++ b/Docs/WORKFLOW METADATA.docx
@@ -5,7 +5,6 @@
     <w:p>
       <w:pPr>
         <w:pStyle w:val="Title"/>
-        <w:jc w:val="center"/>
       </w:pPr>
       <w:r>
         <w:t xml:space="preserve">Data Development </w:t>
@@ -16,7 +15,7 @@
     </w:p>
     <w:p>
       <w:pPr>
-        <w:pStyle w:val="EEPSubTitle"/>
+        <w:pStyle w:val="Heading1"/>
       </w:pPr>
       <w:r>
         <w:t xml:space="preserve">Executive </w:t>
@@ -30,13 +29,543 @@
         <w:t xml:space="preserve">This document describes steps we took to obtain and prepare the key source datasets used for the DMT Habitat Prioritization Project. It includes brief descriptions of the data, steps taken to procure the data, and how the data are stored and accessed for subsequent analysis. </w:t>
       </w:r>
     </w:p>
+    <w:sdt>
+      <w:sdtPr>
+        <w:id w:val="1809819788"/>
+        <w:docPartObj>
+          <w:docPartGallery w:val="Table of Contents"/>
+          <w:docPartUnique/>
+        </w:docPartObj>
+      </w:sdtPr>
+      <w:sdtEndPr>
+        <w:rPr>
+          <w:rFonts w:asciiTheme="minorHAnsi" w:eastAsiaTheme="minorHAnsi" w:hAnsiTheme="minorHAnsi" w:cstheme="minorBidi"/>
+          <w:b/>
+          <w:bCs/>
+          <w:noProof/>
+          <w:color w:val="auto"/>
+          <w:sz w:val="22"/>
+          <w:szCs w:val="22"/>
+        </w:rPr>
+      </w:sdtEndPr>
+      <w:sdtContent>
+        <w:p>
+          <w:pPr>
+            <w:pStyle w:val="TOCHeading"/>
+          </w:pPr>
+          <w:r>
+            <w:t>Contents</w:t>
+          </w:r>
+        </w:p>
+        <w:p>
+          <w:pPr>
+            <w:pStyle w:val="TOC1"/>
+            <w:tabs>
+              <w:tab w:val="right" w:leader="dot" w:pos="9350"/>
+            </w:tabs>
+            <w:rPr>
+              <w:rFonts w:eastAsiaTheme="minorEastAsia"/>
+              <w:noProof/>
+            </w:rPr>
+          </w:pPr>
+          <w:r>
+            <w:fldChar w:fldCharType="begin"/>
+          </w:r>
+          <w:r>
+            <w:instrText xml:space="preserve"> TOC \o "1-3" \h \z \u </w:instrText>
+          </w:r>
+          <w:r>
+            <w:fldChar w:fldCharType="separate"/>
+          </w:r>
+          <w:hyperlink w:anchor="_Toc419896599" w:history="1">
+            <w:r>
+              <w:rPr>
+                <w:rStyle w:val="Hyperlink"/>
+                <w:noProof/>
+              </w:rPr>
+              <w:t>I. The National Hydrographic Dataset (v2) Data (NHD+)</w:t>
+            </w:r>
+            <w:r>
+              <w:rPr>
+                <w:noProof/>
+                <w:webHidden/>
+              </w:rPr>
+              <w:tab/>
+            </w:r>
+            <w:r>
+              <w:rPr>
+                <w:noProof/>
+                <w:webHidden/>
+              </w:rPr>
+              <w:fldChar w:fldCharType="begin"/>
+            </w:r>
+            <w:r>
+              <w:rPr>
+                <w:noProof/>
+                <w:webHidden/>
+              </w:rPr>
+              <w:instrText xml:space="preserve"> PAGEREF _Toc419896599 \h </w:instrText>
+            </w:r>
+            <w:r>
+              <w:rPr>
+                <w:noProof/>
+                <w:webHidden/>
+              </w:rPr>
+            </w:r>
+            <w:r>
+              <w:rPr>
+                <w:noProof/>
+                <w:webHidden/>
+              </w:rPr>
+              <w:fldChar w:fldCharType="separate"/>
+            </w:r>
+            <w:r>
+              <w:rPr>
+                <w:noProof/>
+                <w:webHidden/>
+              </w:rPr>
+              <w:t>1</w:t>
+            </w:r>
+            <w:r>
+              <w:rPr>
+                <w:noProof/>
+                <w:webHidden/>
+              </w:rPr>
+              <w:fldChar w:fldCharType="end"/>
+            </w:r>
+          </w:hyperlink>
+        </w:p>
+        <w:p>
+          <w:pPr>
+            <w:pStyle w:val="TOC1"/>
+            <w:tabs>
+              <w:tab w:val="right" w:leader="dot" w:pos="9350"/>
+            </w:tabs>
+            <w:rPr>
+              <w:rFonts w:eastAsiaTheme="minorEastAsia"/>
+              <w:noProof/>
+            </w:rPr>
+          </w:pPr>
+          <w:hyperlink w:anchor="_Toc419896600" w:history="1">
+            <w:r>
+              <w:rPr>
+                <w:rStyle w:val="Hyperlink"/>
+                <w:noProof/>
+              </w:rPr>
+              <w:t>II. The 2011 National Land Cover Dataset (NLCD)</w:t>
+            </w:r>
+            <w:r>
+              <w:rPr>
+                <w:noProof/>
+                <w:webHidden/>
+              </w:rPr>
+              <w:tab/>
+            </w:r>
+            <w:r>
+              <w:rPr>
+                <w:noProof/>
+                <w:webHidden/>
+              </w:rPr>
+              <w:fldChar w:fldCharType="begin"/>
+            </w:r>
+            <w:r>
+              <w:rPr>
+                <w:noProof/>
+                <w:webHidden/>
+              </w:rPr>
+              <w:instrText xml:space="preserve"> PAGEREF _Toc419896600 \h </w:instrText>
+            </w:r>
+            <w:r>
+              <w:rPr>
+                <w:noProof/>
+                <w:webHidden/>
+              </w:rPr>
+            </w:r>
+            <w:r>
+              <w:rPr>
+                <w:noProof/>
+                <w:webHidden/>
+              </w:rPr>
+              <w:fldChar w:fldCharType="separate"/>
+            </w:r>
+            <w:r>
+              <w:rPr>
+                <w:noProof/>
+                <w:webHidden/>
+              </w:rPr>
+              <w:t>4</w:t>
+            </w:r>
+            <w:r>
+              <w:rPr>
+                <w:noProof/>
+                <w:webHidden/>
+              </w:rPr>
+              <w:fldChar w:fldCharType="end"/>
+            </w:r>
+          </w:hyperlink>
+        </w:p>
+        <w:p>
+          <w:pPr>
+            <w:pStyle w:val="TOC1"/>
+            <w:tabs>
+              <w:tab w:val="right" w:leader="dot" w:pos="9350"/>
+            </w:tabs>
+            <w:rPr>
+              <w:rFonts w:eastAsiaTheme="minorEastAsia"/>
+              <w:noProof/>
+            </w:rPr>
+          </w:pPr>
+          <w:hyperlink w:anchor="_Toc419896601" w:history="1">
+            <w:r>
+              <w:rPr>
+                <w:rStyle w:val="Hyperlink"/>
+                <w:noProof/>
+              </w:rPr>
+              <w:t>III. ESRI Landscape Layers</w:t>
+            </w:r>
+            <w:r>
+              <w:rPr>
+                <w:noProof/>
+                <w:webHidden/>
+              </w:rPr>
+              <w:tab/>
+            </w:r>
+            <w:r>
+              <w:rPr>
+                <w:noProof/>
+                <w:webHidden/>
+              </w:rPr>
+              <w:fldChar w:fldCharType="begin"/>
+            </w:r>
+            <w:r>
+              <w:rPr>
+                <w:noProof/>
+                <w:webHidden/>
+              </w:rPr>
+              <w:instrText xml:space="preserve"> PAGEREF _Toc419896601 \h </w:instrText>
+            </w:r>
+            <w:r>
+              <w:rPr>
+                <w:noProof/>
+                <w:webHidden/>
+              </w:rPr>
+            </w:r>
+            <w:r>
+              <w:rPr>
+                <w:noProof/>
+                <w:webHidden/>
+              </w:rPr>
+              <w:fldChar w:fldCharType="separate"/>
+            </w:r>
+            <w:r>
+              <w:rPr>
+                <w:noProof/>
+                <w:webHidden/>
+              </w:rPr>
+              <w:t>5</w:t>
+            </w:r>
+            <w:r>
+              <w:rPr>
+                <w:noProof/>
+                <w:webHidden/>
+              </w:rPr>
+              <w:fldChar w:fldCharType="end"/>
+            </w:r>
+          </w:hyperlink>
+        </w:p>
+        <w:p>
+          <w:pPr>
+            <w:pStyle w:val="TOC1"/>
+            <w:tabs>
+              <w:tab w:val="right" w:leader="dot" w:pos="9350"/>
+            </w:tabs>
+            <w:rPr>
+              <w:rFonts w:eastAsiaTheme="minorEastAsia"/>
+              <w:noProof/>
+            </w:rPr>
+          </w:pPr>
+          <w:hyperlink w:anchor="_Toc419896602" w:history="1">
+            <w:r>
+              <w:rPr>
+                <w:rStyle w:val="Hyperlink"/>
+                <w:noProof/>
+              </w:rPr>
+              <w:t>IV. US Army Corps of Engineers Stream Temperature Regimes</w:t>
+            </w:r>
+            <w:r>
+              <w:rPr>
+                <w:noProof/>
+                <w:webHidden/>
+              </w:rPr>
+              <w:tab/>
+            </w:r>
+            <w:r>
+              <w:rPr>
+                <w:noProof/>
+                <w:webHidden/>
+              </w:rPr>
+              <w:fldChar w:fldCharType="begin"/>
+            </w:r>
+            <w:r>
+              <w:rPr>
+                <w:noProof/>
+                <w:webHidden/>
+              </w:rPr>
+              <w:instrText xml:space="preserve"> PAGEREF _Toc419896602 \h </w:instrText>
+            </w:r>
+            <w:r>
+              <w:rPr>
+                <w:noProof/>
+                <w:webHidden/>
+              </w:rPr>
+            </w:r>
+            <w:r>
+              <w:rPr>
+                <w:noProof/>
+                <w:webHidden/>
+              </w:rPr>
+              <w:fldChar w:fldCharType="separate"/>
+            </w:r>
+            <w:r>
+              <w:rPr>
+                <w:noProof/>
+                <w:webHidden/>
+              </w:rPr>
+              <w:t>5</w:t>
+            </w:r>
+            <w:r>
+              <w:rPr>
+                <w:noProof/>
+                <w:webHidden/>
+              </w:rPr>
+              <w:fldChar w:fldCharType="end"/>
+            </w:r>
+          </w:hyperlink>
+        </w:p>
+        <w:p>
+          <w:pPr>
+            <w:pStyle w:val="TOC1"/>
+            <w:tabs>
+              <w:tab w:val="right" w:leader="dot" w:pos="9350"/>
+            </w:tabs>
+            <w:rPr>
+              <w:rFonts w:eastAsiaTheme="minorEastAsia"/>
+              <w:noProof/>
+            </w:rPr>
+          </w:pPr>
+          <w:hyperlink w:anchor="_Toc419896603" w:history="1">
+            <w:r>
+              <w:rPr>
+                <w:rStyle w:val="Hyperlink"/>
+                <w:noProof/>
+              </w:rPr>
+              <w:t>V. North Carolina Department of Transportation Roads Layer</w:t>
+            </w:r>
+            <w:r>
+              <w:rPr>
+                <w:noProof/>
+                <w:webHidden/>
+              </w:rPr>
+              <w:tab/>
+            </w:r>
+            <w:r>
+              <w:rPr>
+                <w:noProof/>
+                <w:webHidden/>
+              </w:rPr>
+              <w:fldChar w:fldCharType="begin"/>
+            </w:r>
+            <w:r>
+              <w:rPr>
+                <w:noProof/>
+                <w:webHidden/>
+              </w:rPr>
+              <w:instrText xml:space="preserve"> PAGEREF _Toc419896603 \h </w:instrText>
+            </w:r>
+            <w:r>
+              <w:rPr>
+                <w:noProof/>
+                <w:webHidden/>
+              </w:rPr>
+            </w:r>
+            <w:r>
+              <w:rPr>
+                <w:noProof/>
+                <w:webHidden/>
+              </w:rPr>
+              <w:fldChar w:fldCharType="separate"/>
+            </w:r>
+            <w:r>
+              <w:rPr>
+                <w:noProof/>
+                <w:webHidden/>
+              </w:rPr>
+              <w:t>5</w:t>
+            </w:r>
+            <w:r>
+              <w:rPr>
+                <w:noProof/>
+                <w:webHidden/>
+              </w:rPr>
+              <w:fldChar w:fldCharType="end"/>
+            </w:r>
+          </w:hyperlink>
+        </w:p>
+        <w:p>
+          <w:pPr>
+            <w:pStyle w:val="TOC1"/>
+            <w:tabs>
+              <w:tab w:val="right" w:leader="dot" w:pos="9350"/>
+            </w:tabs>
+            <w:rPr>
+              <w:rFonts w:eastAsiaTheme="minorEastAsia"/>
+              <w:noProof/>
+            </w:rPr>
+          </w:pPr>
+          <w:hyperlink w:anchor="_Toc419896604" w:history="1">
+            <w:r>
+              <w:rPr>
+                <w:rStyle w:val="Hyperlink"/>
+                <w:noProof/>
+              </w:rPr>
+              <w:t>VI. National Inventory of Dams (NID) Reservoir locations</w:t>
+            </w:r>
+            <w:r>
+              <w:rPr>
+                <w:noProof/>
+                <w:webHidden/>
+              </w:rPr>
+              <w:tab/>
+            </w:r>
+            <w:r>
+              <w:rPr>
+                <w:noProof/>
+                <w:webHidden/>
+              </w:rPr>
+              <w:fldChar w:fldCharType="begin"/>
+            </w:r>
+            <w:r>
+              <w:rPr>
+                <w:noProof/>
+                <w:webHidden/>
+              </w:rPr>
+              <w:instrText xml:space="preserve"> PAGEREF _Toc419896604 \h </w:instrText>
+            </w:r>
+            <w:r>
+              <w:rPr>
+                <w:noProof/>
+                <w:webHidden/>
+              </w:rPr>
+            </w:r>
+            <w:r>
+              <w:rPr>
+                <w:noProof/>
+                <w:webHidden/>
+              </w:rPr>
+              <w:fldChar w:fldCharType="separate"/>
+            </w:r>
+            <w:r>
+              <w:rPr>
+                <w:noProof/>
+                <w:webHidden/>
+              </w:rPr>
+              <w:t>6</w:t>
+            </w:r>
+            <w:r>
+              <w:rPr>
+                <w:noProof/>
+                <w:webHidden/>
+              </w:rPr>
+              <w:fldChar w:fldCharType="end"/>
+            </w:r>
+          </w:hyperlink>
+        </w:p>
+        <w:p>
+          <w:pPr>
+            <w:pStyle w:val="TOC1"/>
+            <w:tabs>
+              <w:tab w:val="right" w:leader="dot" w:pos="9350"/>
+            </w:tabs>
+            <w:rPr>
+              <w:rFonts w:eastAsiaTheme="minorEastAsia"/>
+              <w:noProof/>
+            </w:rPr>
+          </w:pPr>
+          <w:hyperlink w:anchor="_Toc419896605" w:history="1">
+            <w:r>
+              <w:rPr>
+                <w:rStyle w:val="Hyperlink"/>
+                <w:noProof/>
+              </w:rPr>
+              <w:t>VII. North Carolina Aquatic Species Occurrence Data</w:t>
+            </w:r>
+            <w:r>
+              <w:rPr>
+                <w:noProof/>
+                <w:webHidden/>
+              </w:rPr>
+              <w:tab/>
+            </w:r>
+            <w:r>
+              <w:rPr>
+                <w:noProof/>
+                <w:webHidden/>
+              </w:rPr>
+              <w:fldChar w:fldCharType="begin"/>
+            </w:r>
+            <w:r>
+              <w:rPr>
+                <w:noProof/>
+                <w:webHidden/>
+              </w:rPr>
+              <w:instrText xml:space="preserve"> PAGEREF _Toc419896605 \h </w:instrText>
+            </w:r>
+            <w:r>
+              <w:rPr>
+                <w:noProof/>
+                <w:webHidden/>
+              </w:rPr>
+            </w:r>
+            <w:r>
+              <w:rPr>
+                <w:noProof/>
+                <w:webHidden/>
+              </w:rPr>
+              <w:fldChar w:fldCharType="separate"/>
+            </w:r>
+            <w:r>
+              <w:rPr>
+                <w:noProof/>
+                <w:webHidden/>
+              </w:rPr>
+              <w:t>6</w:t>
+            </w:r>
+            <w:r>
+              <w:rPr>
+                <w:noProof/>
+                <w:webHidden/>
+              </w:rPr>
+              <w:fldChar w:fldCharType="end"/>
+            </w:r>
+          </w:hyperlink>
+        </w:p>
+        <w:p>
+          <w:r>
+            <w:rPr>
+              <w:b/>
+              <w:bCs/>
+              <w:noProof/>
+            </w:rPr>
+            <w:fldChar w:fldCharType="end"/>
+          </w:r>
+        </w:p>
+      </w:sdtContent>
+    </w:sdt>
     <w:p>
       <w:pPr>
-        <w:pStyle w:val="EEPSubTitle"/>
-        <w:pBdr>
-          <w:top w:val="single" w:sz="4" w:space="1" w:color="auto"/>
-        </w:pBdr>
-      </w:pPr>
+        <w:pStyle w:val="Heading1"/>
+      </w:pPr>
+      <w:bookmarkStart w:id="0" w:name="_Toc419896599"/>
       <w:r>
         <w:t>I</w:t>
       </w:r>
@@ -60,6 +589,7 @@
       <w:r>
         <w:t xml:space="preserve"> (NHD+)</w:t>
       </w:r>
+      <w:bookmarkEnd w:id="0"/>
     </w:p>
     <w:p>
       <w:pPr>
@@ -109,7 +639,7 @@
         <w:br/>
         <w:t xml:space="preserve">(Source: </w:t>
       </w:r>
-      <w:hyperlink r:id="rId5" w:history="1">
+      <w:hyperlink r:id="rId6" w:history="1">
         <w:r>
           <w:rPr>
             <w:rStyle w:val="Hyperlink"/>
@@ -199,9 +729,10 @@
     </w:p>
     <w:p>
       <w:r>
+        <w:lastRenderedPageBreak/>
         <w:t>Horizon Systems (</w:t>
       </w:r>
-      <w:hyperlink r:id="rId6" w:history="1">
+      <w:hyperlink r:id="rId7" w:history="1">
         <w:r>
           <w:rPr>
             <w:rStyle w:val="Hyperlink"/>
@@ -240,7 +771,7 @@
       <w:r>
         <w:t xml:space="preserve"> regional sections corresponding to major drainage areas; see </w:t>
       </w:r>
-      <w:hyperlink r:id="rId7" w:history="1">
+      <w:hyperlink r:id="rId8" w:history="1">
         <w:r>
           <w:rPr>
             <w:rStyle w:val="Hyperlink"/>
@@ -300,7 +831,6 @@
         <w:pStyle w:val="EEPSectionSubTitle"/>
       </w:pPr>
       <w:r>
-        <w:lastRenderedPageBreak/>
         <w:t>Importing data to the Nicholas School GIS Server</w:t>
       </w:r>
     </w:p>
@@ -618,6 +1148,7 @@
         <w:pStyle w:val="EEPSpecial"/>
       </w:pPr>
       <w:r>
+        <w:lastRenderedPageBreak/>
         <w:t>Special case #</w:t>
       </w:r>
       <w:r>
@@ -673,7 +1204,7 @@
       <w:r>
         <w:t>The first Python script (“</w:t>
       </w:r>
-      <w:hyperlink r:id="rId8" w:history="1">
+      <w:hyperlink r:id="rId9" w:history="1">
         <w:r>
           <w:rPr>
             <w:rStyle w:val="Hyperlink"/>
@@ -746,7 +1277,7 @@
       <w:r>
         <w:t>The second Python script (“</w:t>
       </w:r>
-      <w:hyperlink r:id="rId9" w:history="1">
+      <w:hyperlink r:id="rId10" w:history="1">
         <w:r>
           <w:rPr>
             <w:rStyle w:val="Hyperlink"/>
@@ -761,11 +1292,7 @@
         <w:t>ed</w:t>
       </w:r>
       <w:r>
-        <w:t xml:space="preserve"> the 12 monthly mean values to the annual mean tables for cumulative total precipitation, cumulative total temperature, incremental </w:t>
-      </w:r>
-      <w:r>
-        <w:lastRenderedPageBreak/>
-        <w:t xml:space="preserve">precipitation, incremental temperature, and runoff, respectively. Records were joined using the </w:t>
+        <w:t xml:space="preserve"> the 12 monthly mean values to the annual mean tables for cumulative total precipitation, cumulative total temperature, incremental precipitation, incremental temperature, and runoff, respectively. Records were joined using the </w:t>
       </w:r>
       <w:proofErr w:type="spellStart"/>
       <w:r>
@@ -810,7 +1337,7 @@
       <w:r>
         <w:t>for each catchment. This script is titles “</w:t>
       </w:r>
-      <w:hyperlink r:id="rId10" w:history="1">
+      <w:hyperlink r:id="rId11" w:history="1">
         <w:r>
           <w:rPr>
             <w:rStyle w:val="Hyperlink"/>
@@ -864,7 +1391,7 @@
       <w:r>
         <w:t>Extension (</w:t>
       </w:r>
-      <w:hyperlink r:id="rId11" w:history="1">
+      <w:hyperlink r:id="rId12" w:history="1">
         <w:r>
           <w:rPr>
             <w:rStyle w:val="Hyperlink"/>
@@ -894,7 +1421,7 @@
       <w:r>
         <w:t>(“</w:t>
       </w:r>
-      <w:hyperlink r:id="rId12" w:history="1">
+      <w:hyperlink r:id="rId13" w:history="1">
         <w:r>
           <w:rPr>
             <w:rStyle w:val="Hyperlink"/>
@@ -1019,7 +1546,11 @@
       </w:r>
       <w:proofErr w:type="spellEnd"/>
       <w:r>
-        <w:t xml:space="preserve">”) for consuming the data. The datasets are accessed by creating an ArcGIS Database Connection to NS-GIS2.WIN.DUKE.EDU, supplying </w:t>
+        <w:t xml:space="preserve">”) for consuming the data. The </w:t>
+      </w:r>
+      <w:r>
+        <w:lastRenderedPageBreak/>
+        <w:t xml:space="preserve">datasets are accessed by creating an ArcGIS Database Connection to NS-GIS2.WIN.DUKE.EDU, supplying </w:t>
       </w:r>
       <w:proofErr w:type="spellStart"/>
       <w:r>
@@ -1062,11 +1593,9 @@
     </w:p>
     <w:p>
       <w:pPr>
-        <w:pStyle w:val="EEPSubTitle"/>
-        <w:pBdr>
-          <w:top w:val="single" w:sz="4" w:space="1" w:color="auto"/>
-        </w:pBdr>
-      </w:pPr>
+        <w:pStyle w:val="Heading1"/>
+      </w:pPr>
+      <w:bookmarkStart w:id="1" w:name="_Toc419896600"/>
       <w:r>
         <w:t>II</w:t>
       </w:r>
@@ -1082,6 +1611,7 @@
       <w:r>
         <w:t>Land Cover Dataset (NLCD)</w:t>
       </w:r>
+      <w:bookmarkEnd w:id="1"/>
     </w:p>
     <w:p>
       <w:pPr>
@@ -1122,13 +1652,9 @@
         <w:t xml:space="preserve">developed </w:t>
       </w:r>
       <w:r>
-        <w:t xml:space="preserve">impervious surface at a 30 m cell resolution for the United States. </w:t>
-      </w:r>
-      <w:r>
-        <w:lastRenderedPageBreak/>
-        <w:t xml:space="preserve">Additional information on the NLCD 2011 is found on the MLRC website: </w:t>
-      </w:r>
-      <w:hyperlink r:id="rId13" w:history="1">
+        <w:t xml:space="preserve">impervious surface at a 30 m cell resolution for the United States. Additional information on the NLCD 2011 is found on the MLRC website: </w:t>
+      </w:r>
+      <w:hyperlink r:id="rId14" w:history="1">
         <w:r>
           <w:rPr>
             <w:rStyle w:val="Hyperlink"/>
@@ -1165,7 +1691,7 @@
       <w:r>
         <w:t xml:space="preserve">We obtained raster datasets for land cover, impervious surface, and tree canopy cover (analytical edition) from the MLRC download site: </w:t>
       </w:r>
-      <w:hyperlink r:id="rId14" w:history="1">
+      <w:hyperlink r:id="rId15" w:history="1">
         <w:r>
           <w:rPr>
             <w:rStyle w:val="Hyperlink"/>
@@ -1322,14 +1848,14 @@
     </w:p>
     <w:p>
       <w:pPr>
-        <w:pStyle w:val="EEPSubTitle"/>
-        <w:pBdr>
-          <w:top w:val="single" w:sz="4" w:space="1" w:color="auto"/>
-        </w:pBdr>
-      </w:pPr>
-      <w:r>
+        <w:pStyle w:val="Heading1"/>
+      </w:pPr>
+      <w:bookmarkStart w:id="2" w:name="_Toc419896601"/>
+      <w:r>
+        <w:lastRenderedPageBreak/>
         <w:t>III. ESRI Landscape Layers</w:t>
       </w:r>
+      <w:bookmarkEnd w:id="2"/>
     </w:p>
     <w:p>
       <w:pPr>
@@ -1365,7 +1891,7 @@
       <w:r>
         <w:t xml:space="preserve"> – what ESRI terms Landscape Layers (Source: </w:t>
       </w:r>
-      <w:hyperlink r:id="rId15" w:history="1">
+      <w:hyperlink r:id="rId16" w:history="1">
         <w:r>
           <w:rPr>
             <w:rStyle w:val="Hyperlink"/>
@@ -1397,11 +1923,7 @@
     </w:p>
     <w:p>
       <w:r>
-        <w:t xml:space="preserve">An ESRI ArcGIS Online Organization Account is required to access these datasets, and unlike the NHD+ and NLCD datasets, these Landscape Layers cannot be downloaded in bulk; instead, the data are accessed directly through links from ArcGIS Desktop to ESRI’s ArcGIS Online server. Once this connection </w:t>
-      </w:r>
-      <w:r>
-        <w:lastRenderedPageBreak/>
-        <w:t xml:space="preserve">is made, however, </w:t>
+        <w:t xml:space="preserve">An ESRI ArcGIS Online Organization Account is required to access these datasets, and unlike the NHD+ and NLCD datasets, these Landscape Layers cannot be downloaded in bulk; instead, the data are accessed directly through links from ArcGIS Desktop to ESRI’s ArcGIS Online server. Once this connection is made, however, </w:t>
       </w:r>
       <w:r>
         <w:t>spatial subsets</w:t>
@@ -1500,7 +2022,7 @@
       <w:r>
         <w:t>. The Python script “</w:t>
       </w:r>
-      <w:hyperlink r:id="rId16" w:history="1">
+      <w:hyperlink r:id="rId17" w:history="1">
         <w:r>
           <w:rPr>
             <w:rStyle w:val="Hyperlink"/>
@@ -1558,11 +2080,9 @@
     </w:p>
     <w:p>
       <w:pPr>
-        <w:pStyle w:val="EEPSubTitle"/>
-        <w:pBdr>
-          <w:top w:val="single" w:sz="4" w:space="1" w:color="auto"/>
-        </w:pBdr>
-      </w:pPr>
+        <w:pStyle w:val="Heading1"/>
+      </w:pPr>
+      <w:bookmarkStart w:id="3" w:name="_Toc419896602"/>
       <w:r>
         <w:t>I</w:t>
       </w:r>
@@ -1572,6 +2092,7 @@
       <w:r>
         <w:t>. US Army Corps of Engineers Stream Temperature Regimes</w:t>
       </w:r>
+      <w:bookmarkEnd w:id="3"/>
     </w:p>
     <w:p>
       <w:r>
@@ -1646,20 +2167,19 @@
     </w:p>
     <w:p>
       <w:pPr>
-        <w:pStyle w:val="EEPSubTitle"/>
-        <w:pBdr>
-          <w:top w:val="single" w:sz="4" w:space="1" w:color="auto"/>
-        </w:pBdr>
-      </w:pPr>
+        <w:pStyle w:val="Heading1"/>
+      </w:pPr>
+      <w:bookmarkStart w:id="4" w:name="_Toc419896603"/>
       <w:r>
         <w:t>V. North Carolina Department of Transportation Roads Layer</w:t>
       </w:r>
+      <w:bookmarkEnd w:id="4"/>
     </w:p>
     <w:p>
       <w:r>
         <w:t>The NC Department of Transportation (NC DOT) provides a statewide dataset of primary and secondary road arcs as part of its Linear Referencing System. We downloaded this dataset (in Shapefile format) from the NC DOT GIS resources page (</w:t>
       </w:r>
-      <w:hyperlink r:id="rId17" w:history="1">
+      <w:hyperlink r:id="rId18" w:history="1">
         <w:r>
           <w:rPr>
             <w:rStyle w:val="Hyperlink"/>
@@ -1672,13 +2192,7 @@
         <w:t xml:space="preserve">) to a local drive. The dataset was then imported to the “NC” server geodatabase on </w:t>
       </w:r>
       <w:r>
-        <w:t xml:space="preserve">Nicholas School </w:t>
-      </w:r>
-      <w:r>
-        <w:t xml:space="preserve">GIS </w:t>
-      </w:r>
-      <w:r>
-        <w:t>server</w:t>
+        <w:t>Nicholas School GIS server</w:t>
       </w:r>
       <w:r>
         <w:t xml:space="preserve"> as </w:t>
@@ -1711,6 +2225,7 @@
         <w:pStyle w:val="EEPProjectionInfo"/>
       </w:pPr>
       <w:r>
+        <w:lastRenderedPageBreak/>
         <w:t>Projection</w:t>
       </w:r>
     </w:p>
@@ -1726,11 +2241,9 @@
     </w:p>
     <w:p>
       <w:pPr>
-        <w:pStyle w:val="EEPSubTitle"/>
-        <w:pBdr>
-          <w:top w:val="single" w:sz="4" w:space="1" w:color="auto"/>
-        </w:pBdr>
-      </w:pPr>
+        <w:pStyle w:val="Heading1"/>
+      </w:pPr>
+      <w:bookmarkStart w:id="5" w:name="_Toc419896604"/>
       <w:r>
         <w:t>VI</w:t>
       </w:r>
@@ -1752,6 +2265,7 @@
       <w:r>
         <w:t>) Reservoir locations</w:t>
       </w:r>
+      <w:bookmarkEnd w:id="5"/>
     </w:p>
     <w:p>
       <w:r>
@@ -1772,27 +2286,13 @@
       <w:r>
         <w:t>of DAMs (</w:t>
       </w:r>
-      <w:hyperlink r:id="rId18" w:history="1">
+      <w:hyperlink r:id="rId19" w:history="1">
         <w:r>
           <w:rPr>
             <w:rStyle w:val="Hyperlink"/>
             <w:sz w:val="20"/>
           </w:rPr>
-          <w:t>http://nid.usace.army.mil/cm_a</w:t>
-        </w:r>
-        <w:r>
-          <w:rPr>
-            <w:rStyle w:val="Hyperlink"/>
-            <w:sz w:val="20"/>
-          </w:rPr>
-          <w:t>p</w:t>
-        </w:r>
-        <w:r>
-          <w:rPr>
-            <w:rStyle w:val="Hyperlink"/>
-            <w:sz w:val="20"/>
-          </w:rPr>
-          <w:t>ex/f?p=838:12</w:t>
+          <w:t>http://nid.usace.army.mil/cm_apex/f?p=838:12</w:t>
         </w:r>
       </w:hyperlink>
       <w:r>
@@ -1801,7 +2301,6 @@
     </w:p>
     <w:p>
       <w:r>
-        <w:lastRenderedPageBreak/>
         <w:t xml:space="preserve">The </w:t>
       </w:r>
       <w:r>
@@ -1811,13 +2310,7 @@
         <w:t xml:space="preserve"> reservoirs feature class was uploaded to the “NC” server geodatabase on the </w:t>
       </w:r>
       <w:r>
-        <w:t>Nicholas School</w:t>
-      </w:r>
-      <w:r>
-        <w:t xml:space="preserve"> GIS</w:t>
-      </w:r>
-      <w:r>
-        <w:t xml:space="preserve"> server</w:t>
+        <w:t>Nicholas School GIS server</w:t>
       </w:r>
       <w:r>
         <w:t xml:space="preserve"> as “</w:t>
@@ -1831,10 +2324,7 @@
         <w:t>”.</w:t>
       </w:r>
       <w:r>
-        <w:t xml:space="preserve"> </w:t>
-      </w:r>
-      <w:r>
-        <w:t xml:space="preserve">The dataset can be accessed via the </w:t>
+        <w:t xml:space="preserve"> The dataset can be accessed via the </w:t>
       </w:r>
       <w:proofErr w:type="spellStart"/>
       <w:r>
@@ -1860,10 +2350,7 @@
         </w:rPr>
       </w:pPr>
       <w:r>
-        <w:t xml:space="preserve">The </w:t>
-      </w:r>
-      <w:r>
-        <w:t xml:space="preserve">NID reservoir </w:t>
+        <w:t xml:space="preserve">The NID reservoir </w:t>
       </w:r>
       <w:r>
         <w:t>layer</w:t>
@@ -1872,10 +2359,7 @@
         <w:t xml:space="preserve"> is referenced to the </w:t>
       </w:r>
       <w:r>
-        <w:t>NAD 1983</w:t>
-      </w:r>
-      <w:r>
-        <w:t xml:space="preserve"> Geographic Coordinate System</w:t>
+        <w:t>NAD 1983 Geographic Coordinate System</w:t>
       </w:r>
       <w:r>
         <w:t xml:space="preserve">. </w:t>
@@ -1883,20 +2367,19 @@
     </w:p>
     <w:p>
       <w:pPr>
-        <w:pStyle w:val="EEPSubTitle"/>
-        <w:pBdr>
-          <w:top w:val="single" w:sz="4" w:space="1" w:color="auto"/>
-        </w:pBdr>
-      </w:pPr>
+        <w:pStyle w:val="Heading1"/>
+      </w:pPr>
+      <w:bookmarkStart w:id="6" w:name="_Toc419896605"/>
       <w:r>
         <w:t>VII. North Carolina Aquatic Species Occurrence Data</w:t>
       </w:r>
+      <w:bookmarkEnd w:id="6"/>
     </w:p>
     <w:p>
       <w:r>
         <w:t>Mark Endries of the US Fish and Wildlife Service compiled a comprehensive data of aquatic species observation records in North Carolina (</w:t>
       </w:r>
-      <w:hyperlink r:id="rId19" w:history="1">
+      <w:hyperlink r:id="rId20" w:history="1">
         <w:r>
           <w:rPr>
             <w:rStyle w:val="Hyperlink"/>
@@ -1909,13 +2392,7 @@
         <w:t>). He provided us with these locations as multi-point features in</w:t>
       </w:r>
       <w:r>
-        <w:t xml:space="preserve"> a shapefile. We uploaded this shapefile to the </w:t>
-      </w:r>
-      <w:r>
-        <w:t xml:space="preserve">“NC” server geodatabase on Nicholas School GIS server as </w:t>
-      </w:r>
-      <w:r>
-        <w:t>“</w:t>
+        <w:t xml:space="preserve"> a shapefile. We uploaded this shapefile to the “NC” server geodatabase on Nicholas School GIS server as “</w:t>
       </w:r>
       <w:proofErr w:type="spellStart"/>
       <w:r>
@@ -1923,16 +2400,7 @@
       </w:r>
       <w:proofErr w:type="spellEnd"/>
       <w:r>
-        <w:t>”</w:t>
-      </w:r>
-      <w:r>
-        <w:t>.</w:t>
-      </w:r>
-      <w:r>
-        <w:t xml:space="preserve"> </w:t>
-      </w:r>
-      <w:r>
-        <w:t xml:space="preserve">The dataset can be accessed via the </w:t>
+        <w:t xml:space="preserve">”. The dataset can be accessed via the </w:t>
       </w:r>
       <w:proofErr w:type="spellStart"/>
       <w:r>
@@ -1966,8 +2434,6 @@
       <w:r>
         <w:t>Species</w:t>
       </w:r>
-      <w:bookmarkStart w:id="0" w:name="_GoBack"/>
-      <w:bookmarkEnd w:id="0"/>
       <w:r>
         <w:t xml:space="preserve"> Occurrence</w:t>
       </w:r>
@@ -2003,6 +2469,8 @@
           <w:sz w:val="20"/>
         </w:rPr>
       </w:pPr>
+      <w:bookmarkStart w:id="7" w:name="_GoBack"/>
+      <w:bookmarkEnd w:id="7"/>
     </w:p>
     <w:p>
       <w:pPr>
@@ -9110,7 +9578,7 @@
                     <pic:cNvPicPr/>
                   </pic:nvPicPr>
                   <pic:blipFill>
-                    <a:blip r:embed="rId20"/>
+                    <a:blip r:embed="rId21"/>
                     <a:stretch>
                       <a:fillRect/>
                     </a:stretch>
@@ -9182,7 +9650,7 @@
                     <pic:cNvPicPr/>
                   </pic:nvPicPr>
                   <pic:blipFill rotWithShape="1">
-                    <a:blip r:embed="rId21"/>
+                    <a:blip r:embed="rId22"/>
                     <a:srcRect t="1339"/>
                     <a:stretch/>
                   </pic:blipFill>
@@ -11403,6 +11871,49 @@
   <w:style w:type="paragraph" w:default="1" w:styleId="Normal">
     <w:name w:val="Normal"/>
     <w:qFormat/>
+  </w:style>
+  <w:style w:type="paragraph" w:styleId="Heading1">
+    <w:name w:val="heading 1"/>
+    <w:basedOn w:val="Normal"/>
+    <w:next w:val="Normal"/>
+    <w:link w:val="Heading1Char"/>
+    <w:uiPriority w:val="9"/>
+    <w:qFormat/>
+    <w:rsid w:val="00F1347C"/>
+    <w:pPr>
+      <w:keepNext/>
+      <w:keepLines/>
+      <w:spacing w:before="240" w:after="0"/>
+      <w:outlineLvl w:val="0"/>
+    </w:pPr>
+    <w:rPr>
+      <w:rFonts w:asciiTheme="majorHAnsi" w:eastAsiaTheme="majorEastAsia" w:hAnsiTheme="majorHAnsi" w:cstheme="majorBidi"/>
+      <w:color w:val="2E74B5" w:themeColor="accent1" w:themeShade="BF"/>
+      <w:sz w:val="32"/>
+      <w:szCs w:val="32"/>
+    </w:rPr>
+  </w:style>
+  <w:style w:type="paragraph" w:styleId="Heading2">
+    <w:name w:val="heading 2"/>
+    <w:basedOn w:val="Normal"/>
+    <w:next w:val="Normal"/>
+    <w:link w:val="Heading2Char"/>
+    <w:uiPriority w:val="9"/>
+    <w:unhideWhenUsed/>
+    <w:qFormat/>
+    <w:rsid w:val="00F1347C"/>
+    <w:pPr>
+      <w:keepNext/>
+      <w:keepLines/>
+      <w:spacing w:before="40" w:after="0"/>
+      <w:outlineLvl w:val="1"/>
+    </w:pPr>
+    <w:rPr>
+      <w:rFonts w:asciiTheme="majorHAnsi" w:eastAsiaTheme="majorEastAsia" w:hAnsiTheme="majorHAnsi" w:cstheme="majorBidi"/>
+      <w:color w:val="2E74B5" w:themeColor="accent1" w:themeShade="BF"/>
+      <w:sz w:val="26"/>
+      <w:szCs w:val="26"/>
+    </w:rPr>
   </w:style>
   <w:style w:type="character" w:default="1" w:styleId="DefaultParagraphFont">
     <w:name w:val="Default Paragraph Font"/>
@@ -12112,6 +12623,56 @@
       </w:tcPr>
     </w:tblStylePr>
   </w:style>
+  <w:style w:type="character" w:customStyle="1" w:styleId="Heading1Char">
+    <w:name w:val="Heading 1 Char"/>
+    <w:basedOn w:val="DefaultParagraphFont"/>
+    <w:link w:val="Heading1"/>
+    <w:uiPriority w:val="9"/>
+    <w:rsid w:val="00F1347C"/>
+    <w:rPr>
+      <w:rFonts w:asciiTheme="majorHAnsi" w:eastAsiaTheme="majorEastAsia" w:hAnsiTheme="majorHAnsi" w:cstheme="majorBidi"/>
+      <w:color w:val="2E74B5" w:themeColor="accent1" w:themeShade="BF"/>
+      <w:sz w:val="32"/>
+      <w:szCs w:val="32"/>
+    </w:rPr>
+  </w:style>
+  <w:style w:type="paragraph" w:styleId="TOCHeading">
+    <w:name w:val="TOC Heading"/>
+    <w:basedOn w:val="Heading1"/>
+    <w:next w:val="Normal"/>
+    <w:uiPriority w:val="39"/>
+    <w:unhideWhenUsed/>
+    <w:qFormat/>
+    <w:rsid w:val="00F1347C"/>
+    <w:pPr>
+      <w:outlineLvl w:val="9"/>
+    </w:pPr>
+  </w:style>
+  <w:style w:type="paragraph" w:styleId="TOC1">
+    <w:name w:val="toc 1"/>
+    <w:basedOn w:val="Normal"/>
+    <w:next w:val="Normal"/>
+    <w:autoRedefine/>
+    <w:uiPriority w:val="39"/>
+    <w:unhideWhenUsed/>
+    <w:rsid w:val="00F1347C"/>
+    <w:pPr>
+      <w:spacing w:after="100"/>
+    </w:pPr>
+  </w:style>
+  <w:style w:type="character" w:customStyle="1" w:styleId="Heading2Char">
+    <w:name w:val="Heading 2 Char"/>
+    <w:basedOn w:val="DefaultParagraphFont"/>
+    <w:link w:val="Heading2"/>
+    <w:uiPriority w:val="9"/>
+    <w:rsid w:val="00F1347C"/>
+    <w:rPr>
+      <w:rFonts w:asciiTheme="majorHAnsi" w:eastAsiaTheme="majorEastAsia" w:hAnsiTheme="majorHAnsi" w:cstheme="majorBidi"/>
+      <w:color w:val="2E74B5" w:themeColor="accent1" w:themeShade="BF"/>
+      <w:sz w:val="26"/>
+      <w:szCs w:val="26"/>
+    </w:rPr>
+  </w:style>
 </w:styles>
 </file>
 
@@ -12374,4 +12935,16 @@
     </a:ext>
   </a:extLst>
 </a:theme>
+</file>
+
+<file path=customXml/item1.xml><?xml version="1.0" encoding="utf-8"?>
+<b:Sources xmlns:b="http://schemas.openxmlformats.org/officeDocument/2006/bibliography" xmlns="http://schemas.openxmlformats.org/officeDocument/2006/bibliography" SelectedStyle="\APASixthEditionOfficeOnline.xsl" StyleName="APA" Version="6"/>
+</file>
+
+<file path=customXml/itemProps1.xml><?xml version="1.0" encoding="utf-8"?>
+<ds:datastoreItem xmlns:ds="http://schemas.openxmlformats.org/officeDocument/2006/customXml" ds:itemID="{8B62EE98-F962-41C3-A046-C5271574E2AE}">
+  <ds:schemaRefs>
+    <ds:schemaRef ds:uri="http://schemas.openxmlformats.org/officeDocument/2006/bibliography"/>
+  </ds:schemaRefs>
+</ds:datastoreItem>
 </file>
</xml_diff>